<commit_message>
trying to add homepage
</commit_message>
<xml_diff>
--- a/Docs/CC-Guide.docx
+++ b/Docs/CC-Guide.docx
@@ -1525,859 +1525,66 @@
     </w:p>
     <w:p>
       <w:pPr>
-        <w:rPr>
-          <w:rFonts w:ascii="AppleSystemUIFont" w:hAnsi="AppleSystemUIFont" w:cs="AppleSystemUIFont"/>
-        </w:rPr>
-      </w:pPr>
-    </w:p>
-    <w:p>
-      <w:pPr>
-        <w:rPr>
-          <w:rFonts w:ascii="AppleSystemUIFont" w:hAnsi="AppleSystemUIFont" w:cs="AppleSystemUIFont"/>
-        </w:rPr>
-      </w:pPr>
-    </w:p>
-    <w:p>
-      <w:pPr>
         <w:pStyle w:val="ListParagraph"/>
         <w:numPr>
           <w:ilvl w:val="0"/>
           <w:numId w:val="7"/>
         </w:numPr>
         <w:rPr>
-          <w:rFonts w:ascii="AppleSystemUIFont" w:hAnsi="AppleSystemUIFont" w:cs="AppleSystemUIFont"/>
-          <w:color w:val="0000FF"/>
-          <w:sz w:val="28"/>
-          <w:szCs w:val="28"/>
-        </w:rPr>
-      </w:pPr>
-      <w:r>
-        <w:rPr>
-          <w:rFonts w:ascii="AppleSystemUIFont" w:hAnsi="AppleSystemUIFont" w:cs="AppleSystemUIFont"/>
-          <w:color w:val="0000FF"/>
-          <w:sz w:val="28"/>
-          <w:szCs w:val="28"/>
-        </w:rPr>
-        <w:br w:type="page"/>
-      </w:r>
-    </w:p>
-    <w:p>
-      <w:pPr>
-        <w:pStyle w:val="Heading1"/>
-        <w:ind w:left="360"/>
-      </w:pPr>
-      <w:r>
-        <w:lastRenderedPageBreak/>
-        <w:t>Steps to setup create cloud-</w:t>
-      </w:r>
-      <w:proofErr w:type="spellStart"/>
-      <w:r>
-        <w:t>copasi</w:t>
-      </w:r>
-      <w:proofErr w:type="spellEnd"/>
-      <w:r>
-        <w:t xml:space="preserve"> Django Project</w:t>
-      </w:r>
-    </w:p>
-    <w:p>
-      <w:pPr>
-        <w:rPr>
-          <w:rFonts w:ascii="Arial" w:hAnsi="Arial" w:cs="Arial"/>
-        </w:rPr>
-      </w:pPr>
-    </w:p>
-    <w:p>
-      <w:pPr>
-        <w:pStyle w:val="ListParagraph"/>
-        <w:numPr>
-          <w:ilvl w:val="0"/>
-          <w:numId w:val="13"/>
-        </w:numPr>
-        <w:rPr>
-          <w:rFonts w:ascii="Arial" w:hAnsi="Arial" w:cs="Arial"/>
-        </w:rPr>
-      </w:pPr>
-      <w:r>
-        <w:rPr>
-          <w:rFonts w:ascii="Arial" w:hAnsi="Arial" w:cs="Arial"/>
-        </w:rPr>
-        <w:t>Create a Django project named “</w:t>
-      </w:r>
-      <w:proofErr w:type="spellStart"/>
-      <w:r>
-        <w:rPr>
-          <w:rFonts w:ascii="Arial" w:hAnsi="Arial" w:cs="Arial"/>
-        </w:rPr>
-        <w:t>cloud_copasi</w:t>
-      </w:r>
-      <w:proofErr w:type="spellEnd"/>
-      <w:r>
-        <w:rPr>
-          <w:rFonts w:ascii="Arial" w:hAnsi="Arial" w:cs="Arial"/>
-        </w:rPr>
-        <w:t>”</w:t>
-      </w:r>
-    </w:p>
-    <w:p>
-      <w:pPr>
-        <w:pStyle w:val="ListParagraph"/>
-        <w:autoSpaceDE w:val="0"/>
-        <w:autoSpaceDN w:val="0"/>
-        <w:adjustRightInd w:val="0"/>
-        <w:rPr>
-          <w:rFonts w:ascii="Helvetica Neue" w:hAnsi="Helvetica Neue" w:cs="Helvetica Neue"/>
-        </w:rPr>
-      </w:pPr>
-      <w:r>
-        <w:rPr>
-          <w:rFonts w:ascii="Helvetica Neue" w:hAnsi="Helvetica Neue" w:cs="Helvetica Neue"/>
-          <w:color w:val="0000FF"/>
-        </w:rPr>
-        <w:t xml:space="preserve">&gt;&gt; </w:t>
-      </w:r>
-      <w:proofErr w:type="spellStart"/>
-      <w:r>
-        <w:rPr>
-          <w:rFonts w:ascii="Helvetica Neue" w:hAnsi="Helvetica Neue" w:cs="Helvetica Neue"/>
-          <w:color w:val="0000FF"/>
-        </w:rPr>
-        <w:t>django</w:t>
-      </w:r>
-      <w:proofErr w:type="spellEnd"/>
-      <w:r>
-        <w:rPr>
-          <w:rFonts w:ascii="Helvetica Neue" w:hAnsi="Helvetica Neue" w:cs="Helvetica Neue"/>
-          <w:color w:val="0000FF"/>
-        </w:rPr>
-        <w:t xml:space="preserve">-admin </w:t>
-      </w:r>
-      <w:proofErr w:type="spellStart"/>
-      <w:r>
-        <w:rPr>
-          <w:rFonts w:ascii="Helvetica Neue" w:hAnsi="Helvetica Neue" w:cs="Helvetica Neue"/>
-          <w:color w:val="0000FF"/>
-        </w:rPr>
-        <w:t>startproject</w:t>
-      </w:r>
-      <w:proofErr w:type="spellEnd"/>
-      <w:r>
-        <w:rPr>
-          <w:rFonts w:ascii="Helvetica Neue" w:hAnsi="Helvetica Neue" w:cs="Helvetica Neue"/>
-          <w:color w:val="0000FF"/>
+          <w:rFonts w:ascii="Arial" w:hAnsi="Arial" w:cs="Arial"/>
+        </w:rPr>
+      </w:pPr>
+      <w:r>
+        <w:rPr>
+          <w:rFonts w:ascii="Arial" w:hAnsi="Arial" w:cs="Arial"/>
+        </w:rPr>
+        <w:t>Database Installation</w:t>
+      </w:r>
+    </w:p>
+    <w:p>
+      <w:pPr>
+        <w:pStyle w:val="ListParagraph"/>
+        <w:rPr>
+          <w:rFonts w:ascii="Arial" w:hAnsi="Arial" w:cs="Arial"/>
+        </w:rPr>
+      </w:pPr>
+      <w:r>
+        <w:rPr>
+          <w:rFonts w:ascii="Arial" w:hAnsi="Arial" w:cs="Arial"/>
+        </w:rPr>
+        <w:t xml:space="preserve">Download and Install </w:t>
+      </w:r>
+      <w:proofErr w:type="spellStart"/>
+      <w:r>
+        <w:rPr>
+          <w:rFonts w:ascii="Arial" w:hAnsi="Arial" w:cs="Arial"/>
+        </w:rPr>
+        <w:t>PostGreSQL</w:t>
+      </w:r>
+      <w:proofErr w:type="spellEnd"/>
+      <w:r>
+        <w:rPr>
+          <w:rFonts w:ascii="Arial" w:hAnsi="Arial" w:cs="Arial"/>
+        </w:rPr>
+        <w:t xml:space="preserve"> database </w:t>
+      </w:r>
+      <w:proofErr w:type="spellStart"/>
+      <w:r>
+        <w:rPr>
+          <w:rFonts w:ascii="Arial" w:hAnsi="Arial" w:cs="Arial"/>
+        </w:rPr>
+        <w:t>alongwith</w:t>
+      </w:r>
+      <w:proofErr w:type="spellEnd"/>
+      <w:r>
+        <w:rPr>
+          <w:rFonts w:ascii="Arial" w:hAnsi="Arial" w:cs="Arial"/>
         </w:rPr>
         <w:t xml:space="preserve"> </w:t>
       </w:r>
       <w:proofErr w:type="spellStart"/>
       <w:r>
         <w:rPr>
-          <w:rFonts w:ascii="Helvetica Neue" w:hAnsi="Helvetica Neue" w:cs="Helvetica Neue"/>
-          <w:color w:val="0000FF"/>
-        </w:rPr>
-        <w:t>cloud_copasi</w:t>
-      </w:r>
-      <w:proofErr w:type="spellEnd"/>
-    </w:p>
-    <w:p>
-      <w:pPr>
-        <w:pStyle w:val="ListParagraph"/>
-        <w:rPr>
-          <w:rFonts w:ascii="Arial" w:hAnsi="Arial" w:cs="Arial"/>
-        </w:rPr>
-      </w:pPr>
-    </w:p>
-    <w:p>
-      <w:pPr>
-        <w:pStyle w:val="ListParagraph"/>
-        <w:rPr>
-          <w:rFonts w:ascii="Arial" w:hAnsi="Arial" w:cs="Arial"/>
-        </w:rPr>
-      </w:pPr>
-      <w:r>
-        <w:rPr>
-          <w:rFonts w:ascii="Arial" w:hAnsi="Arial" w:cs="Arial"/>
-        </w:rPr>
-        <w:t>Change directory to /</w:t>
-      </w:r>
-      <w:proofErr w:type="spellStart"/>
-      <w:r>
-        <w:rPr>
-          <w:rFonts w:ascii="Arial" w:hAnsi="Arial" w:cs="Arial"/>
-        </w:rPr>
-        <w:t>cloud_copasi</w:t>
-      </w:r>
-      <w:proofErr w:type="spellEnd"/>
-      <w:r>
-        <w:rPr>
-          <w:rFonts w:ascii="Arial" w:hAnsi="Arial" w:cs="Arial"/>
-        </w:rPr>
-        <w:t xml:space="preserve"> and run the server </w:t>
-      </w:r>
-    </w:p>
-    <w:p>
-      <w:pPr>
-        <w:pStyle w:val="ListParagraph"/>
-        <w:rPr>
-          <w:rFonts w:ascii="Arial" w:hAnsi="Arial" w:cs="Arial"/>
-        </w:rPr>
-      </w:pPr>
-      <w:r>
-        <w:rPr>
-          <w:rFonts w:ascii="Arial" w:hAnsi="Arial" w:cs="Arial"/>
-        </w:rPr>
-        <w:t xml:space="preserve">&gt;&gt; python manage.py </w:t>
-      </w:r>
-      <w:proofErr w:type="spellStart"/>
-      <w:r>
-        <w:rPr>
-          <w:rFonts w:ascii="Arial" w:hAnsi="Arial" w:cs="Arial"/>
-        </w:rPr>
-        <w:t>runserver</w:t>
-      </w:r>
-      <w:proofErr w:type="spellEnd"/>
-    </w:p>
-    <w:p>
-      <w:pPr>
-        <w:pStyle w:val="ListParagraph"/>
-        <w:rPr>
-          <w:rFonts w:ascii="Arial" w:hAnsi="Arial" w:cs="Arial"/>
-        </w:rPr>
-      </w:pPr>
-    </w:p>
-    <w:p>
-      <w:pPr>
-        <w:pStyle w:val="ListParagraph"/>
-        <w:numPr>
-          <w:ilvl w:val="0"/>
-          <w:numId w:val="13"/>
-        </w:numPr>
-        <w:rPr>
-          <w:rFonts w:ascii="Arial" w:hAnsi="Arial" w:cs="Arial"/>
-        </w:rPr>
-      </w:pPr>
-      <w:r>
-        <w:rPr>
-          <w:rFonts w:ascii="Arial" w:hAnsi="Arial" w:cs="Arial"/>
-        </w:rPr>
-        <w:t>Change the directory to /</w:t>
-      </w:r>
-      <w:proofErr w:type="spellStart"/>
-      <w:r>
-        <w:rPr>
-          <w:rFonts w:ascii="Arial" w:hAnsi="Arial" w:cs="Arial"/>
-        </w:rPr>
-        <w:t>cloud_copasi</w:t>
-      </w:r>
-      <w:proofErr w:type="spellEnd"/>
-      <w:r>
-        <w:rPr>
-          <w:rFonts w:ascii="Arial" w:hAnsi="Arial" w:cs="Arial"/>
-        </w:rPr>
-        <w:t>/</w:t>
-      </w:r>
-      <w:proofErr w:type="spellStart"/>
-      <w:r>
-        <w:rPr>
-          <w:rFonts w:ascii="Arial" w:hAnsi="Arial" w:cs="Arial"/>
-        </w:rPr>
-        <w:t>cloud_copasi</w:t>
-      </w:r>
-      <w:proofErr w:type="spellEnd"/>
-      <w:r>
-        <w:rPr>
-          <w:rFonts w:ascii="Arial" w:hAnsi="Arial" w:cs="Arial"/>
-        </w:rPr>
-        <w:t xml:space="preserve">/ and </w:t>
-      </w:r>
-      <w:r>
-        <w:rPr>
-          <w:rFonts w:ascii="Arial" w:hAnsi="Arial" w:cs="Arial"/>
-        </w:rPr>
-        <w:t>Create a Django application named “</w:t>
-      </w:r>
-      <w:proofErr w:type="spellStart"/>
-      <w:r>
-        <w:rPr>
-          <w:rFonts w:ascii="Arial" w:hAnsi="Arial" w:cs="Arial"/>
-        </w:rPr>
-        <w:t>web_interface</w:t>
-      </w:r>
-      <w:proofErr w:type="spellEnd"/>
-      <w:r>
-        <w:rPr>
-          <w:rFonts w:ascii="Arial" w:hAnsi="Arial" w:cs="Arial"/>
-        </w:rPr>
-        <w:t>”</w:t>
-      </w:r>
-    </w:p>
-    <w:p>
-      <w:pPr>
-        <w:pStyle w:val="ListParagraph"/>
-        <w:autoSpaceDE w:val="0"/>
-        <w:autoSpaceDN w:val="0"/>
-        <w:adjustRightInd w:val="0"/>
-        <w:rPr>
-          <w:rFonts w:ascii="Helvetica Neue" w:hAnsi="Helvetica Neue" w:cs="Helvetica Neue"/>
-        </w:rPr>
-      </w:pPr>
-      <w:r>
-        <w:rPr>
-          <w:rFonts w:ascii="Helvetica Neue" w:hAnsi="Helvetica Neue" w:cs="Helvetica Neue"/>
-          <w:color w:val="0000FF"/>
-        </w:rPr>
-        <w:t xml:space="preserve">&gt;&gt; python manage.py </w:t>
-      </w:r>
-      <w:proofErr w:type="spellStart"/>
-      <w:r>
-        <w:rPr>
-          <w:rFonts w:ascii="Helvetica Neue" w:hAnsi="Helvetica Neue" w:cs="Helvetica Neue"/>
-          <w:color w:val="0000FF"/>
-        </w:rPr>
-        <w:t>startapp</w:t>
-      </w:r>
-      <w:proofErr w:type="spellEnd"/>
-      <w:r>
-        <w:rPr>
-          <w:rFonts w:ascii="Helvetica Neue" w:hAnsi="Helvetica Neue" w:cs="Helvetica Neue"/>
-          <w:color w:val="0000FF"/>
-        </w:rPr>
-        <w:t xml:space="preserve"> </w:t>
-      </w:r>
-      <w:proofErr w:type="spellStart"/>
-      <w:r>
-        <w:rPr>
-          <w:rFonts w:ascii="Helvetica Neue" w:hAnsi="Helvetica Neue" w:cs="Helvetica Neue"/>
-          <w:color w:val="0000FF"/>
-        </w:rPr>
-        <w:t>web_interface</w:t>
-      </w:r>
-      <w:proofErr w:type="spellEnd"/>
-    </w:p>
-    <w:p>
-      <w:pPr>
-        <w:pStyle w:val="ListParagraph"/>
-        <w:rPr>
-          <w:rFonts w:ascii="Arial" w:hAnsi="Arial" w:cs="Arial"/>
-        </w:rPr>
-      </w:pPr>
-    </w:p>
-    <w:p>
-      <w:pPr>
-        <w:pStyle w:val="ListParagraph"/>
-        <w:numPr>
-          <w:ilvl w:val="0"/>
-          <w:numId w:val="13"/>
-        </w:numPr>
-        <w:rPr>
-          <w:rFonts w:ascii="Arial" w:hAnsi="Arial" w:cs="Arial"/>
-        </w:rPr>
-      </w:pPr>
-      <w:r>
-        <w:rPr>
-          <w:rFonts w:ascii="Arial" w:hAnsi="Arial" w:cs="Arial"/>
-        </w:rPr>
-        <w:t>Creating an app</w:t>
-      </w:r>
-    </w:p>
-    <w:p>
-      <w:pPr>
-        <w:pStyle w:val="ListParagraph"/>
-        <w:rPr>
-          <w:rFonts w:ascii="Arial" w:hAnsi="Arial" w:cs="Arial"/>
-        </w:rPr>
-      </w:pPr>
-      <w:r>
-        <w:rPr>
-          <w:rFonts w:ascii="Arial" w:hAnsi="Arial" w:cs="Arial"/>
-        </w:rPr>
-        <w:t xml:space="preserve">To start a </w:t>
-      </w:r>
-      <w:proofErr w:type="spellStart"/>
-      <w:r>
-        <w:rPr>
-          <w:rFonts w:ascii="Arial" w:hAnsi="Arial" w:cs="Arial"/>
-        </w:rPr>
-        <w:t>django</w:t>
-      </w:r>
-      <w:proofErr w:type="spellEnd"/>
-      <w:r>
-        <w:rPr>
-          <w:rFonts w:ascii="Arial" w:hAnsi="Arial" w:cs="Arial"/>
-        </w:rPr>
-        <w:t xml:space="preserve"> app in different directory. follow the following steps</w:t>
-      </w:r>
-    </w:p>
-    <w:p>
-      <w:pPr>
-        <w:pStyle w:val="ListParagraph"/>
-        <w:numPr>
-          <w:ilvl w:val="0"/>
-          <w:numId w:val="12"/>
-        </w:numPr>
-        <w:autoSpaceDE w:val="0"/>
-        <w:autoSpaceDN w:val="0"/>
-        <w:adjustRightInd w:val="0"/>
-        <w:rPr>
-          <w:rFonts w:ascii="Arial" w:hAnsi="Arial" w:cs="Arial"/>
-        </w:rPr>
-      </w:pPr>
-      <w:r>
-        <w:rPr>
-          <w:rFonts w:ascii="Arial" w:hAnsi="Arial" w:cs="Arial"/>
-        </w:rPr>
-        <w:t>You need to first create a directory </w:t>
-      </w:r>
-      <w:proofErr w:type="spellStart"/>
-      <w:r>
-        <w:rPr>
-          <w:rFonts w:ascii="Arial" w:hAnsi="Arial" w:cs="Arial"/>
-        </w:rPr>
-        <w:t>appnam</w:t>
-      </w:r>
-      <w:r>
-        <w:rPr>
-          <w:rFonts w:ascii="Arial" w:hAnsi="Arial" w:cs="Arial"/>
-        </w:rPr>
-        <w:t>e</w:t>
-      </w:r>
-      <w:proofErr w:type="spellEnd"/>
-      <w:r>
-        <w:rPr>
-          <w:rFonts w:ascii="Arial" w:hAnsi="Arial" w:cs="Arial"/>
-        </w:rPr>
-        <w:t xml:space="preserve"> </w:t>
-      </w:r>
-      <w:r>
-        <w:rPr>
-          <w:rFonts w:ascii="Arial" w:hAnsi="Arial" w:cs="Arial"/>
-        </w:rPr>
-        <w:t>(</w:t>
-      </w:r>
-      <w:proofErr w:type="spellStart"/>
-      <w:r>
-        <w:rPr>
-          <w:rFonts w:ascii="Arial" w:hAnsi="Arial" w:cs="Arial"/>
-        </w:rPr>
-        <w:t>web_interface</w:t>
-      </w:r>
-      <w:proofErr w:type="spellEnd"/>
-      <w:r>
-        <w:rPr>
-          <w:rFonts w:ascii="Arial" w:hAnsi="Arial" w:cs="Arial"/>
-        </w:rPr>
-        <w:t>) inside /</w:t>
-      </w:r>
-      <w:proofErr w:type="spellStart"/>
-      <w:r>
-        <w:rPr>
-          <w:rFonts w:ascii="Arial" w:hAnsi="Arial" w:cs="Arial"/>
-        </w:rPr>
-        <w:t>cloud_copasi</w:t>
-      </w:r>
-      <w:proofErr w:type="spellEnd"/>
-      <w:r>
-        <w:rPr>
-          <w:rFonts w:ascii="Arial" w:hAnsi="Arial" w:cs="Arial"/>
-        </w:rPr>
-        <w:t>/</w:t>
-      </w:r>
-      <w:r>
-        <w:rPr>
-          <w:rFonts w:ascii="Arial" w:hAnsi="Arial" w:cs="Arial"/>
-        </w:rPr>
-        <w:t>.</w:t>
-      </w:r>
-    </w:p>
-    <w:p>
-      <w:pPr>
-        <w:autoSpaceDE w:val="0"/>
-        <w:autoSpaceDN w:val="0"/>
-        <w:adjustRightInd w:val="0"/>
-        <w:rPr>
-          <w:rFonts w:ascii="Arial" w:hAnsi="Arial" w:cs="Arial"/>
-        </w:rPr>
-      </w:pPr>
-      <w:r>
-        <w:rPr>
-          <w:rFonts w:ascii="Arial" w:hAnsi="Arial" w:cs="Arial"/>
-        </w:rPr>
-        <w:tab/>
-      </w:r>
-      <w:r>
-        <w:rPr>
-          <w:rFonts w:ascii="Arial" w:hAnsi="Arial" w:cs="Arial"/>
-        </w:rPr>
-        <w:t xml:space="preserve">     </w:t>
-      </w:r>
-      <w:r>
-        <w:rPr>
-          <w:rFonts w:ascii="Arial" w:hAnsi="Arial" w:cs="Arial"/>
-          <w:color w:val="0000DA"/>
-        </w:rPr>
-        <w:t xml:space="preserve">&gt;&gt; </w:t>
-      </w:r>
-      <w:proofErr w:type="spellStart"/>
-      <w:r>
-        <w:rPr>
-          <w:rFonts w:ascii="Arial" w:hAnsi="Arial" w:cs="Arial"/>
-          <w:color w:val="0000DA"/>
-        </w:rPr>
-        <w:t>mkdir</w:t>
-      </w:r>
-      <w:proofErr w:type="spellEnd"/>
-      <w:r>
-        <w:rPr>
-          <w:rFonts w:ascii="Arial" w:hAnsi="Arial" w:cs="Arial"/>
-          <w:color w:val="0000DA"/>
-        </w:rPr>
-        <w:t xml:space="preserve"> </w:t>
-      </w:r>
-      <w:proofErr w:type="spellStart"/>
-      <w:r>
-        <w:rPr>
-          <w:rFonts w:ascii="Arial" w:hAnsi="Arial" w:cs="Arial"/>
-          <w:color w:val="0000DA"/>
-        </w:rPr>
-        <w:t>c</w:t>
-      </w:r>
-      <w:r>
-        <w:rPr>
-          <w:rFonts w:ascii="Arial" w:hAnsi="Arial" w:cs="Arial"/>
-          <w:color w:val="0000DA"/>
-        </w:rPr>
-        <w:t>loud_copasi</w:t>
-      </w:r>
-      <w:proofErr w:type="spellEnd"/>
-      <w:r>
-        <w:rPr>
-          <w:rFonts w:ascii="Arial" w:hAnsi="Arial" w:cs="Arial"/>
-          <w:color w:val="0000DA"/>
-        </w:rPr>
-        <w:t>/</w:t>
-      </w:r>
-      <w:proofErr w:type="spellStart"/>
-      <w:r>
-        <w:rPr>
-          <w:rFonts w:ascii="Arial" w:hAnsi="Arial" w:cs="Arial"/>
-          <w:color w:val="0000DA"/>
-        </w:rPr>
-        <w:t>web_interface</w:t>
-      </w:r>
-      <w:proofErr w:type="spellEnd"/>
-      <w:r>
-        <w:rPr>
-          <w:rFonts w:ascii="Arial" w:hAnsi="Arial" w:cs="Arial"/>
-          <w:color w:val="0000DA"/>
-        </w:rPr>
-        <w:t xml:space="preserve"> </w:t>
-      </w:r>
-      <w:r>
-        <w:rPr>
-          <w:rFonts w:ascii="Arial" w:hAnsi="Arial" w:cs="Arial"/>
-        </w:rPr>
-        <w:tab/>
-      </w:r>
-      <w:r>
-        <w:rPr>
-          <w:rFonts w:ascii="Arial" w:hAnsi="Arial" w:cs="Arial"/>
-        </w:rPr>
-        <w:tab/>
-      </w:r>
-      <w:r>
-        <w:rPr>
-          <w:rFonts w:ascii="Arial" w:hAnsi="Arial" w:cs="Arial"/>
-        </w:rPr>
-        <w:tab/>
-      </w:r>
-    </w:p>
-    <w:p>
-      <w:pPr>
-        <w:autoSpaceDE w:val="0"/>
-        <w:autoSpaceDN w:val="0"/>
-        <w:adjustRightInd w:val="0"/>
-        <w:rPr>
-          <w:rFonts w:ascii="Arial" w:hAnsi="Arial" w:cs="Arial"/>
-        </w:rPr>
-      </w:pPr>
-    </w:p>
-    <w:p>
-      <w:pPr>
-        <w:pStyle w:val="ListParagraph"/>
-        <w:numPr>
-          <w:ilvl w:val="0"/>
-          <w:numId w:val="12"/>
-        </w:numPr>
-        <w:autoSpaceDE w:val="0"/>
-        <w:autoSpaceDN w:val="0"/>
-        <w:adjustRightInd w:val="0"/>
-        <w:spacing w:after="40"/>
-        <w:rPr>
-          <w:rFonts w:ascii="Arial" w:hAnsi="Arial" w:cs="Arial"/>
-          <w:b/>
-          <w:bCs/>
-        </w:rPr>
-      </w:pPr>
-      <w:r>
-        <w:rPr>
-          <w:rFonts w:ascii="Arial" w:hAnsi="Arial" w:cs="Arial"/>
-        </w:rPr>
-        <w:t>Then, run the </w:t>
-      </w:r>
-      <w:proofErr w:type="spellStart"/>
-      <w:r>
-        <w:rPr>
-          <w:rFonts w:ascii="Arial" w:hAnsi="Arial" w:cs="Arial"/>
-        </w:rPr>
-        <w:t>startapp</w:t>
-      </w:r>
-      <w:proofErr w:type="spellEnd"/>
-      <w:r>
-        <w:rPr>
-          <w:rFonts w:ascii="Arial" w:hAnsi="Arial" w:cs="Arial"/>
-        </w:rPr>
-        <w:t> command to create the app.</w:t>
-      </w:r>
-    </w:p>
-    <w:p>
-      <w:pPr>
-        <w:pStyle w:val="ListParagraph"/>
-        <w:ind w:firstLine="360"/>
-        <w:rPr>
-          <w:rFonts w:ascii="Arial" w:hAnsi="Arial" w:cs="Arial"/>
-          <w:color w:val="0000DA"/>
-        </w:rPr>
-      </w:pPr>
-      <w:r>
-        <w:rPr>
-          <w:rFonts w:ascii="Arial" w:hAnsi="Arial" w:cs="Arial"/>
-          <w:color w:val="0000DA"/>
-        </w:rPr>
-        <w:t xml:space="preserve">&gt;&gt; </w:t>
-      </w:r>
-      <w:r>
-        <w:rPr>
-          <w:rFonts w:ascii="Arial" w:hAnsi="Arial" w:cs="Arial"/>
-          <w:color w:val="0000DA"/>
-        </w:rPr>
-        <w:t xml:space="preserve">django-admin.py </w:t>
-      </w:r>
-      <w:proofErr w:type="spellStart"/>
-      <w:r>
-        <w:rPr>
-          <w:rFonts w:ascii="Arial" w:hAnsi="Arial" w:cs="Arial"/>
-          <w:color w:val="0000DA"/>
-        </w:rPr>
-        <w:t>startapp</w:t>
-      </w:r>
-      <w:proofErr w:type="spellEnd"/>
-      <w:r>
-        <w:rPr>
-          <w:rFonts w:ascii="Arial" w:hAnsi="Arial" w:cs="Arial"/>
-          <w:color w:val="0000DA"/>
-        </w:rPr>
-        <w:t xml:space="preserve"> </w:t>
-      </w:r>
-      <w:proofErr w:type="spellStart"/>
-      <w:r>
-        <w:rPr>
-          <w:rFonts w:ascii="Arial" w:hAnsi="Arial" w:cs="Arial"/>
-          <w:color w:val="0000DA"/>
-        </w:rPr>
-        <w:t>web_</w:t>
-      </w:r>
-      <w:proofErr w:type="gramStart"/>
-      <w:r>
-        <w:rPr>
-          <w:rFonts w:ascii="Arial" w:hAnsi="Arial" w:cs="Arial"/>
-          <w:color w:val="0000DA"/>
-        </w:rPr>
-        <w:t>interface</w:t>
-      </w:r>
-      <w:proofErr w:type="spellEnd"/>
-      <w:r>
-        <w:rPr>
-          <w:rFonts w:ascii="Arial" w:hAnsi="Arial" w:cs="Arial"/>
-          <w:color w:val="0000DA"/>
-        </w:rPr>
-        <w:t xml:space="preserve"> .</w:t>
-      </w:r>
-      <w:proofErr w:type="gramEnd"/>
-      <w:r>
-        <w:rPr>
-          <w:rFonts w:ascii="Arial" w:hAnsi="Arial" w:cs="Arial"/>
-          <w:color w:val="0000DA"/>
-        </w:rPr>
-        <w:t>/</w:t>
-      </w:r>
-      <w:proofErr w:type="spellStart"/>
-      <w:r>
-        <w:rPr>
-          <w:rFonts w:ascii="Arial" w:hAnsi="Arial" w:cs="Arial"/>
-          <w:color w:val="0000DA"/>
-        </w:rPr>
-        <w:t>c</w:t>
-      </w:r>
-      <w:r>
-        <w:rPr>
-          <w:rFonts w:ascii="Arial" w:hAnsi="Arial" w:cs="Arial"/>
-          <w:color w:val="0000DA"/>
-        </w:rPr>
-        <w:t>loud_copasi</w:t>
-      </w:r>
-      <w:proofErr w:type="spellEnd"/>
-      <w:r>
-        <w:rPr>
-          <w:rFonts w:ascii="Arial" w:hAnsi="Arial" w:cs="Arial"/>
-          <w:color w:val="0000DA"/>
-        </w:rPr>
-        <w:t>/</w:t>
-      </w:r>
-      <w:proofErr w:type="spellStart"/>
-      <w:r>
-        <w:rPr>
-          <w:rFonts w:ascii="Arial" w:hAnsi="Arial" w:cs="Arial"/>
-          <w:color w:val="0000DA"/>
-        </w:rPr>
-        <w:t>web_interface</w:t>
-      </w:r>
-      <w:proofErr w:type="spellEnd"/>
-    </w:p>
-    <w:p>
-      <w:pPr>
-        <w:pStyle w:val="ListParagraph"/>
-        <w:rPr>
-          <w:rFonts w:ascii="Arial" w:hAnsi="Arial" w:cs="Arial"/>
-        </w:rPr>
-      </w:pPr>
-    </w:p>
-    <w:p>
-      <w:pPr>
-        <w:pStyle w:val="ListParagraph"/>
-        <w:numPr>
-          <w:ilvl w:val="0"/>
-          <w:numId w:val="13"/>
-        </w:numPr>
-        <w:rPr>
-          <w:rFonts w:ascii="Arial" w:hAnsi="Arial" w:cs="Arial"/>
-        </w:rPr>
-      </w:pPr>
-      <w:r>
-        <w:rPr>
-          <w:rFonts w:ascii="Arial" w:hAnsi="Arial" w:cs="Arial"/>
-        </w:rPr>
-        <w:t>Setting up the settings.py file</w:t>
-      </w:r>
-    </w:p>
-    <w:p>
-      <w:pPr>
-        <w:pStyle w:val="ListParagraph"/>
-        <w:rPr>
-          <w:rFonts w:ascii="Arial" w:hAnsi="Arial" w:cs="Arial"/>
-        </w:rPr>
-      </w:pPr>
-      <w:r>
-        <w:rPr>
-          <w:rFonts w:ascii="Arial" w:hAnsi="Arial" w:cs="Arial"/>
-        </w:rPr>
-        <w:t xml:space="preserve">Now set the settings.py file according to the </w:t>
-      </w:r>
-      <w:proofErr w:type="spellStart"/>
-      <w:r>
-        <w:rPr>
-          <w:rFonts w:ascii="Arial" w:hAnsi="Arial" w:cs="Arial"/>
-        </w:rPr>
-        <w:t>settings.py.EXAMPLE</w:t>
-      </w:r>
-      <w:proofErr w:type="spellEnd"/>
-      <w:r>
-        <w:rPr>
-          <w:rFonts w:ascii="Arial" w:hAnsi="Arial" w:cs="Arial"/>
-        </w:rPr>
-        <w:t xml:space="preserve"> comes with the cloud </w:t>
-      </w:r>
-      <w:proofErr w:type="spellStart"/>
-      <w:r>
-        <w:rPr>
-          <w:rFonts w:ascii="Arial" w:hAnsi="Arial" w:cs="Arial"/>
-        </w:rPr>
-        <w:t>copasi</w:t>
-      </w:r>
-      <w:proofErr w:type="spellEnd"/>
-      <w:r>
-        <w:rPr>
-          <w:rFonts w:ascii="Arial" w:hAnsi="Arial" w:cs="Arial"/>
-        </w:rPr>
-        <w:t xml:space="preserve"> repository. </w:t>
-      </w:r>
-    </w:p>
-    <w:p>
-      <w:pPr>
-        <w:rPr>
-          <w:rFonts w:ascii="Arial" w:hAnsi="Arial" w:cs="Arial"/>
-        </w:rPr>
-      </w:pPr>
-    </w:p>
-    <w:p>
-      <w:pPr>
-        <w:pStyle w:val="ListParagraph"/>
-        <w:numPr>
-          <w:ilvl w:val="0"/>
-          <w:numId w:val="13"/>
-        </w:numPr>
-        <w:rPr>
-          <w:rFonts w:ascii="Arial" w:hAnsi="Arial" w:cs="Arial"/>
-        </w:rPr>
-      </w:pPr>
-      <w:r>
-        <w:rPr>
-          <w:rFonts w:ascii="Arial" w:hAnsi="Arial" w:cs="Arial"/>
-        </w:rPr>
-        <w:t>Database Installation</w:t>
-      </w:r>
-    </w:p>
-    <w:p>
-      <w:pPr>
-        <w:pStyle w:val="ListParagraph"/>
-        <w:rPr>
-          <w:rFonts w:ascii="Arial" w:hAnsi="Arial" w:cs="Arial"/>
-        </w:rPr>
-      </w:pPr>
-      <w:r>
-        <w:rPr>
-          <w:rFonts w:ascii="Arial" w:hAnsi="Arial" w:cs="Arial"/>
-        </w:rPr>
-        <w:t xml:space="preserve">Download and Install </w:t>
-      </w:r>
-      <w:proofErr w:type="spellStart"/>
-      <w:r>
-        <w:rPr>
-          <w:rFonts w:ascii="Arial" w:hAnsi="Arial" w:cs="Arial"/>
-        </w:rPr>
-        <w:t>PostGreSQL</w:t>
-      </w:r>
-      <w:proofErr w:type="spellEnd"/>
-      <w:r>
-        <w:rPr>
-          <w:rFonts w:ascii="Arial" w:hAnsi="Arial" w:cs="Arial"/>
-        </w:rPr>
-        <w:t xml:space="preserve"> database </w:t>
-      </w:r>
-      <w:proofErr w:type="spellStart"/>
-      <w:r>
-        <w:rPr>
-          <w:rFonts w:ascii="Arial" w:hAnsi="Arial" w:cs="Arial"/>
-        </w:rPr>
-        <w:t>alongwith</w:t>
-      </w:r>
-      <w:proofErr w:type="spellEnd"/>
-      <w:r>
-        <w:rPr>
-          <w:rFonts w:ascii="Arial" w:hAnsi="Arial" w:cs="Arial"/>
-        </w:rPr>
-        <w:t xml:space="preserve"> </w:t>
-      </w:r>
-      <w:proofErr w:type="spellStart"/>
-      <w:r>
-        <w:rPr>
           <w:rFonts w:ascii="Arial" w:hAnsi="Arial" w:cs="Arial"/>
         </w:rPr>
         <w:t>PGAdmin</w:t>
@@ -2387,13 +1594,7 @@
         <w:rPr>
           <w:rFonts w:ascii="Arial" w:hAnsi="Arial" w:cs="Arial"/>
         </w:rPr>
-        <w:t xml:space="preserve"> 4 UI from the following link</w:t>
-      </w:r>
-      <w:r>
-        <w:rPr>
-          <w:rFonts w:ascii="Arial" w:hAnsi="Arial" w:cs="Arial"/>
-        </w:rPr>
-        <w:t xml:space="preserve"> </w:t>
+        <w:t xml:space="preserve"> 4 UI from the following link </w:t>
       </w:r>
       <w:r>
         <w:rPr>
@@ -2455,9 +1656,15 @@
     </w:p>
     <w:p>
       <w:pPr>
-        <w:pStyle w:val="ListParagraph"/>
-        <w:rPr>
-          <w:rFonts w:ascii="Arial" w:hAnsi="Arial" w:cs="Arial"/>
+        <w:rPr>
+          <w:rFonts w:ascii="AppleSystemUIFont" w:hAnsi="AppleSystemUIFont" w:cs="AppleSystemUIFont"/>
+        </w:rPr>
+      </w:pPr>
+    </w:p>
+    <w:p>
+      <w:pPr>
+        <w:rPr>
+          <w:rFonts w:ascii="AppleSystemUIFont" w:hAnsi="AppleSystemUIFont" w:cs="AppleSystemUIFont"/>
         </w:rPr>
       </w:pPr>
     </w:p>
@@ -2466,7 +1673,794 @@
         <w:pStyle w:val="ListParagraph"/>
         <w:numPr>
           <w:ilvl w:val="0"/>
-          <w:numId w:val="13"/>
+          <w:numId w:val="7"/>
+        </w:numPr>
+        <w:rPr>
+          <w:rFonts w:ascii="AppleSystemUIFont" w:hAnsi="AppleSystemUIFont" w:cs="AppleSystemUIFont"/>
+          <w:color w:val="0000FF"/>
+          <w:sz w:val="28"/>
+          <w:szCs w:val="28"/>
+        </w:rPr>
+      </w:pPr>
+      <w:r>
+        <w:rPr>
+          <w:rFonts w:ascii="AppleSystemUIFont" w:hAnsi="AppleSystemUIFont" w:cs="AppleSystemUIFont"/>
+          <w:color w:val="0000FF"/>
+          <w:sz w:val="28"/>
+          <w:szCs w:val="28"/>
+        </w:rPr>
+        <w:br w:type="page"/>
+      </w:r>
+    </w:p>
+    <w:p>
+      <w:pPr>
+        <w:pStyle w:val="Heading1"/>
+        <w:ind w:left="360"/>
+      </w:pPr>
+      <w:r>
+        <w:lastRenderedPageBreak/>
+        <w:t>Steps to setup cloud-</w:t>
+      </w:r>
+      <w:proofErr w:type="spellStart"/>
+      <w:r>
+        <w:t>copasi</w:t>
+      </w:r>
+      <w:proofErr w:type="spellEnd"/>
+      <w:r>
+        <w:t xml:space="preserve"> Django Project</w:t>
+      </w:r>
+    </w:p>
+    <w:p>
+      <w:pPr>
+        <w:rPr>
+          <w:rFonts w:ascii="Arial" w:hAnsi="Arial" w:cs="Arial"/>
+        </w:rPr>
+      </w:pPr>
+    </w:p>
+    <w:p>
+      <w:pPr>
+        <w:pStyle w:val="ListParagraph"/>
+        <w:numPr>
+          <w:ilvl w:val="0"/>
+          <w:numId w:val="15"/>
+        </w:numPr>
+        <w:rPr>
+          <w:rFonts w:ascii="Arial" w:hAnsi="Arial" w:cs="Arial"/>
+        </w:rPr>
+      </w:pPr>
+      <w:r>
+        <w:rPr>
+          <w:rFonts w:ascii="Arial" w:hAnsi="Arial" w:cs="Arial"/>
+        </w:rPr>
+        <w:t>Create a Django project named “</w:t>
+      </w:r>
+      <w:proofErr w:type="spellStart"/>
+      <w:r>
+        <w:rPr>
+          <w:rFonts w:ascii="Arial" w:hAnsi="Arial" w:cs="Arial"/>
+        </w:rPr>
+        <w:t>cloud_copasi</w:t>
+      </w:r>
+      <w:proofErr w:type="spellEnd"/>
+      <w:r>
+        <w:rPr>
+          <w:rFonts w:ascii="Arial" w:hAnsi="Arial" w:cs="Arial"/>
+        </w:rPr>
+        <w:t>”</w:t>
+      </w:r>
+    </w:p>
+    <w:p>
+      <w:pPr>
+        <w:pStyle w:val="ListParagraph"/>
+        <w:autoSpaceDE w:val="0"/>
+        <w:autoSpaceDN w:val="0"/>
+        <w:adjustRightInd w:val="0"/>
+        <w:rPr>
+          <w:rFonts w:ascii="Helvetica Neue" w:hAnsi="Helvetica Neue" w:cs="Helvetica Neue"/>
+        </w:rPr>
+      </w:pPr>
+      <w:r>
+        <w:rPr>
+          <w:rFonts w:ascii="Helvetica Neue" w:hAnsi="Helvetica Neue" w:cs="Helvetica Neue"/>
+          <w:color w:val="0000FF"/>
+        </w:rPr>
+        <w:t xml:space="preserve">&gt;&gt; </w:t>
+      </w:r>
+      <w:proofErr w:type="spellStart"/>
+      <w:r>
+        <w:rPr>
+          <w:rFonts w:ascii="Helvetica Neue" w:hAnsi="Helvetica Neue" w:cs="Helvetica Neue"/>
+          <w:color w:val="0000FF"/>
+        </w:rPr>
+        <w:t>django</w:t>
+      </w:r>
+      <w:proofErr w:type="spellEnd"/>
+      <w:r>
+        <w:rPr>
+          <w:rFonts w:ascii="Helvetica Neue" w:hAnsi="Helvetica Neue" w:cs="Helvetica Neue"/>
+          <w:color w:val="0000FF"/>
+        </w:rPr>
+        <w:t xml:space="preserve">-admin </w:t>
+      </w:r>
+      <w:proofErr w:type="spellStart"/>
+      <w:r>
+        <w:rPr>
+          <w:rFonts w:ascii="Helvetica Neue" w:hAnsi="Helvetica Neue" w:cs="Helvetica Neue"/>
+          <w:color w:val="0000FF"/>
+        </w:rPr>
+        <w:t>startproject</w:t>
+      </w:r>
+      <w:proofErr w:type="spellEnd"/>
+      <w:r>
+        <w:rPr>
+          <w:rFonts w:ascii="Helvetica Neue" w:hAnsi="Helvetica Neue" w:cs="Helvetica Neue"/>
+          <w:color w:val="0000FF"/>
+        </w:rPr>
+        <w:t xml:space="preserve"> </w:t>
+      </w:r>
+      <w:proofErr w:type="spellStart"/>
+      <w:r>
+        <w:rPr>
+          <w:rFonts w:ascii="Helvetica Neue" w:hAnsi="Helvetica Neue" w:cs="Helvetica Neue"/>
+          <w:color w:val="0000FF"/>
+        </w:rPr>
+        <w:t>cloud_copasi</w:t>
+      </w:r>
+      <w:proofErr w:type="spellEnd"/>
+    </w:p>
+    <w:p>
+      <w:pPr>
+        <w:pStyle w:val="ListParagraph"/>
+        <w:rPr>
+          <w:rFonts w:ascii="Arial" w:hAnsi="Arial" w:cs="Arial"/>
+        </w:rPr>
+      </w:pPr>
+    </w:p>
+    <w:p>
+      <w:pPr>
+        <w:pStyle w:val="ListParagraph"/>
+        <w:rPr>
+          <w:rFonts w:ascii="Arial" w:hAnsi="Arial" w:cs="Arial"/>
+        </w:rPr>
+      </w:pPr>
+      <w:r>
+        <w:rPr>
+          <w:rFonts w:ascii="Arial" w:hAnsi="Arial" w:cs="Arial"/>
+        </w:rPr>
+        <w:t>Change directory to /</w:t>
+      </w:r>
+      <w:proofErr w:type="spellStart"/>
+      <w:r>
+        <w:rPr>
+          <w:rFonts w:ascii="Arial" w:hAnsi="Arial" w:cs="Arial"/>
+        </w:rPr>
+        <w:t>cloud_copasi</w:t>
+      </w:r>
+      <w:proofErr w:type="spellEnd"/>
+      <w:r>
+        <w:rPr>
+          <w:rFonts w:ascii="Arial" w:hAnsi="Arial" w:cs="Arial"/>
+        </w:rPr>
+        <w:t xml:space="preserve"> and run the server </w:t>
+      </w:r>
+    </w:p>
+    <w:p>
+      <w:pPr>
+        <w:pStyle w:val="ListParagraph"/>
+        <w:rPr>
+          <w:rFonts w:ascii="Arial" w:hAnsi="Arial" w:cs="Arial"/>
+        </w:rPr>
+      </w:pPr>
+      <w:r>
+        <w:rPr>
+          <w:rFonts w:ascii="Arial" w:hAnsi="Arial" w:cs="Arial"/>
+        </w:rPr>
+        <w:t xml:space="preserve">&gt;&gt; python manage.py </w:t>
+      </w:r>
+      <w:proofErr w:type="spellStart"/>
+      <w:r>
+        <w:rPr>
+          <w:rFonts w:ascii="Arial" w:hAnsi="Arial" w:cs="Arial"/>
+        </w:rPr>
+        <w:t>runserver</w:t>
+      </w:r>
+      <w:proofErr w:type="spellEnd"/>
+    </w:p>
+    <w:p>
+      <w:pPr>
+        <w:pStyle w:val="ListParagraph"/>
+        <w:rPr>
+          <w:rFonts w:ascii="Arial" w:hAnsi="Arial" w:cs="Arial"/>
+        </w:rPr>
+      </w:pPr>
+    </w:p>
+    <w:p>
+      <w:pPr>
+        <w:pStyle w:val="ListParagraph"/>
+        <w:numPr>
+          <w:ilvl w:val="0"/>
+          <w:numId w:val="15"/>
+        </w:numPr>
+        <w:rPr>
+          <w:rFonts w:ascii="Arial" w:hAnsi="Arial" w:cs="Arial"/>
+        </w:rPr>
+      </w:pPr>
+      <w:r>
+        <w:rPr>
+          <w:rFonts w:ascii="Arial" w:hAnsi="Arial" w:cs="Arial"/>
+        </w:rPr>
+        <w:t>Change the directory to /</w:t>
+      </w:r>
+      <w:proofErr w:type="spellStart"/>
+      <w:r>
+        <w:rPr>
+          <w:rFonts w:ascii="Arial" w:hAnsi="Arial" w:cs="Arial"/>
+        </w:rPr>
+        <w:t>cloud_copasi</w:t>
+      </w:r>
+      <w:proofErr w:type="spellEnd"/>
+      <w:r>
+        <w:rPr>
+          <w:rFonts w:ascii="Arial" w:hAnsi="Arial" w:cs="Arial"/>
+        </w:rPr>
+        <w:t>/</w:t>
+      </w:r>
+      <w:proofErr w:type="spellStart"/>
+      <w:r>
+        <w:rPr>
+          <w:rFonts w:ascii="Arial" w:hAnsi="Arial" w:cs="Arial"/>
+        </w:rPr>
+        <w:t>cloud_copasi</w:t>
+      </w:r>
+      <w:proofErr w:type="spellEnd"/>
+      <w:r>
+        <w:rPr>
+          <w:rFonts w:ascii="Arial" w:hAnsi="Arial" w:cs="Arial"/>
+        </w:rPr>
+        <w:t xml:space="preserve">/ and </w:t>
+      </w:r>
+      <w:r>
+        <w:rPr>
+          <w:rFonts w:ascii="Arial" w:hAnsi="Arial" w:cs="Arial"/>
+        </w:rPr>
+        <w:t>Create a Django application named “</w:t>
+      </w:r>
+      <w:proofErr w:type="spellStart"/>
+      <w:r>
+        <w:rPr>
+          <w:rFonts w:ascii="Arial" w:hAnsi="Arial" w:cs="Arial"/>
+        </w:rPr>
+        <w:t>web_interface</w:t>
+      </w:r>
+      <w:proofErr w:type="spellEnd"/>
+      <w:r>
+        <w:rPr>
+          <w:rFonts w:ascii="Arial" w:hAnsi="Arial" w:cs="Arial"/>
+        </w:rPr>
+        <w:t>”</w:t>
+      </w:r>
+    </w:p>
+    <w:p>
+      <w:pPr>
+        <w:pStyle w:val="ListParagraph"/>
+        <w:autoSpaceDE w:val="0"/>
+        <w:autoSpaceDN w:val="0"/>
+        <w:adjustRightInd w:val="0"/>
+        <w:rPr>
+          <w:rFonts w:ascii="Helvetica Neue" w:hAnsi="Helvetica Neue" w:cs="Helvetica Neue"/>
+        </w:rPr>
+      </w:pPr>
+      <w:r>
+        <w:rPr>
+          <w:rFonts w:ascii="Helvetica Neue" w:hAnsi="Helvetica Neue" w:cs="Helvetica Neue"/>
+          <w:color w:val="0000FF"/>
+        </w:rPr>
+        <w:t xml:space="preserve">&gt;&gt; python manage.py </w:t>
+      </w:r>
+      <w:proofErr w:type="spellStart"/>
+      <w:r>
+        <w:rPr>
+          <w:rFonts w:ascii="Helvetica Neue" w:hAnsi="Helvetica Neue" w:cs="Helvetica Neue"/>
+          <w:color w:val="0000FF"/>
+        </w:rPr>
+        <w:t>startapp</w:t>
+      </w:r>
+      <w:proofErr w:type="spellEnd"/>
+      <w:r>
+        <w:rPr>
+          <w:rFonts w:ascii="Helvetica Neue" w:hAnsi="Helvetica Neue" w:cs="Helvetica Neue"/>
+          <w:color w:val="0000FF"/>
+        </w:rPr>
+        <w:t xml:space="preserve"> </w:t>
+      </w:r>
+      <w:proofErr w:type="spellStart"/>
+      <w:r>
+        <w:rPr>
+          <w:rFonts w:ascii="Helvetica Neue" w:hAnsi="Helvetica Neue" w:cs="Helvetica Neue"/>
+          <w:color w:val="0000FF"/>
+        </w:rPr>
+        <w:t>web_interface</w:t>
+      </w:r>
+      <w:proofErr w:type="spellEnd"/>
+    </w:p>
+    <w:p>
+      <w:pPr>
+        <w:pStyle w:val="ListParagraph"/>
+        <w:rPr>
+          <w:rFonts w:ascii="Arial" w:hAnsi="Arial" w:cs="Arial"/>
+        </w:rPr>
+      </w:pPr>
+    </w:p>
+    <w:p>
+      <w:pPr>
+        <w:pStyle w:val="ListParagraph"/>
+        <w:numPr>
+          <w:ilvl w:val="0"/>
+          <w:numId w:val="15"/>
+        </w:numPr>
+        <w:rPr>
+          <w:rFonts w:ascii="Arial" w:hAnsi="Arial" w:cs="Arial"/>
+        </w:rPr>
+      </w:pPr>
+      <w:r>
+        <w:rPr>
+          <w:rFonts w:ascii="Arial" w:hAnsi="Arial" w:cs="Arial"/>
+        </w:rPr>
+        <w:t>Creating an app</w:t>
+      </w:r>
+    </w:p>
+    <w:p>
+      <w:pPr>
+        <w:pStyle w:val="ListParagraph"/>
+        <w:rPr>
+          <w:rFonts w:ascii="Arial" w:hAnsi="Arial" w:cs="Arial"/>
+        </w:rPr>
+      </w:pPr>
+      <w:r>
+        <w:rPr>
+          <w:rFonts w:ascii="Arial" w:hAnsi="Arial" w:cs="Arial"/>
+        </w:rPr>
+        <w:t xml:space="preserve">To start a </w:t>
+      </w:r>
+      <w:proofErr w:type="spellStart"/>
+      <w:r>
+        <w:rPr>
+          <w:rFonts w:ascii="Arial" w:hAnsi="Arial" w:cs="Arial"/>
+        </w:rPr>
+        <w:t>django</w:t>
+      </w:r>
+      <w:proofErr w:type="spellEnd"/>
+      <w:r>
+        <w:rPr>
+          <w:rFonts w:ascii="Arial" w:hAnsi="Arial" w:cs="Arial"/>
+        </w:rPr>
+        <w:t xml:space="preserve"> app in different directory. follow the following steps</w:t>
+      </w:r>
+    </w:p>
+    <w:p>
+      <w:pPr>
+        <w:pStyle w:val="ListParagraph"/>
+        <w:numPr>
+          <w:ilvl w:val="0"/>
+          <w:numId w:val="12"/>
+        </w:numPr>
+        <w:autoSpaceDE w:val="0"/>
+        <w:autoSpaceDN w:val="0"/>
+        <w:adjustRightInd w:val="0"/>
+        <w:rPr>
+          <w:rFonts w:ascii="Arial" w:hAnsi="Arial" w:cs="Arial"/>
+        </w:rPr>
+      </w:pPr>
+      <w:r>
+        <w:rPr>
+          <w:rFonts w:ascii="Arial" w:hAnsi="Arial" w:cs="Arial"/>
+        </w:rPr>
+        <w:t>You need to first create a directory </w:t>
+      </w:r>
+      <w:proofErr w:type="spellStart"/>
+      <w:r>
+        <w:rPr>
+          <w:rFonts w:ascii="Arial" w:hAnsi="Arial" w:cs="Arial"/>
+        </w:rPr>
+        <w:t>appnam</w:t>
+      </w:r>
+      <w:r>
+        <w:rPr>
+          <w:rFonts w:ascii="Arial" w:hAnsi="Arial" w:cs="Arial"/>
+        </w:rPr>
+        <w:t>e</w:t>
+      </w:r>
+      <w:proofErr w:type="spellEnd"/>
+      <w:r>
+        <w:rPr>
+          <w:rFonts w:ascii="Arial" w:hAnsi="Arial" w:cs="Arial"/>
+        </w:rPr>
+        <w:t xml:space="preserve"> </w:t>
+      </w:r>
+      <w:r>
+        <w:rPr>
+          <w:rFonts w:ascii="Arial" w:hAnsi="Arial" w:cs="Arial"/>
+        </w:rPr>
+        <w:t>(</w:t>
+      </w:r>
+      <w:proofErr w:type="spellStart"/>
+      <w:r>
+        <w:rPr>
+          <w:rFonts w:ascii="Arial" w:hAnsi="Arial" w:cs="Arial"/>
+        </w:rPr>
+        <w:t>web_interface</w:t>
+      </w:r>
+      <w:proofErr w:type="spellEnd"/>
+      <w:r>
+        <w:rPr>
+          <w:rFonts w:ascii="Arial" w:hAnsi="Arial" w:cs="Arial"/>
+        </w:rPr>
+        <w:t>) inside /</w:t>
+      </w:r>
+      <w:proofErr w:type="spellStart"/>
+      <w:r>
+        <w:rPr>
+          <w:rFonts w:ascii="Arial" w:hAnsi="Arial" w:cs="Arial"/>
+        </w:rPr>
+        <w:t>cloud_copasi</w:t>
+      </w:r>
+      <w:proofErr w:type="spellEnd"/>
+      <w:r>
+        <w:rPr>
+          <w:rFonts w:ascii="Arial" w:hAnsi="Arial" w:cs="Arial"/>
+        </w:rPr>
+        <w:t>/</w:t>
+      </w:r>
+      <w:r>
+        <w:rPr>
+          <w:rFonts w:ascii="Arial" w:hAnsi="Arial" w:cs="Arial"/>
+        </w:rPr>
+        <w:t>.</w:t>
+      </w:r>
+    </w:p>
+    <w:p>
+      <w:pPr>
+        <w:autoSpaceDE w:val="0"/>
+        <w:autoSpaceDN w:val="0"/>
+        <w:adjustRightInd w:val="0"/>
+        <w:rPr>
+          <w:rFonts w:ascii="Arial" w:hAnsi="Arial" w:cs="Arial"/>
+        </w:rPr>
+      </w:pPr>
+      <w:r>
+        <w:rPr>
+          <w:rFonts w:ascii="Arial" w:hAnsi="Arial" w:cs="Arial"/>
+        </w:rPr>
+        <w:tab/>
+      </w:r>
+      <w:r>
+        <w:rPr>
+          <w:rFonts w:ascii="Arial" w:hAnsi="Arial" w:cs="Arial"/>
+        </w:rPr>
+        <w:t xml:space="preserve">     </w:t>
+      </w:r>
+      <w:r>
+        <w:rPr>
+          <w:rFonts w:ascii="Arial" w:hAnsi="Arial" w:cs="Arial"/>
+          <w:color w:val="0000DA"/>
+        </w:rPr>
+        <w:t xml:space="preserve">&gt;&gt; </w:t>
+      </w:r>
+      <w:proofErr w:type="spellStart"/>
+      <w:r>
+        <w:rPr>
+          <w:rFonts w:ascii="Arial" w:hAnsi="Arial" w:cs="Arial"/>
+          <w:color w:val="0000DA"/>
+        </w:rPr>
+        <w:t>mkdir</w:t>
+      </w:r>
+      <w:proofErr w:type="spellEnd"/>
+      <w:r>
+        <w:rPr>
+          <w:rFonts w:ascii="Arial" w:hAnsi="Arial" w:cs="Arial"/>
+          <w:color w:val="0000DA"/>
+        </w:rPr>
+        <w:t xml:space="preserve"> </w:t>
+      </w:r>
+      <w:proofErr w:type="spellStart"/>
+      <w:r>
+        <w:rPr>
+          <w:rFonts w:ascii="Arial" w:hAnsi="Arial" w:cs="Arial"/>
+          <w:color w:val="0000DA"/>
+        </w:rPr>
+        <w:t>c</w:t>
+      </w:r>
+      <w:r>
+        <w:rPr>
+          <w:rFonts w:ascii="Arial" w:hAnsi="Arial" w:cs="Arial"/>
+          <w:color w:val="0000DA"/>
+        </w:rPr>
+        <w:t>loud_copasi</w:t>
+      </w:r>
+      <w:proofErr w:type="spellEnd"/>
+      <w:r>
+        <w:rPr>
+          <w:rFonts w:ascii="Arial" w:hAnsi="Arial" w:cs="Arial"/>
+          <w:color w:val="0000DA"/>
+        </w:rPr>
+        <w:t>/</w:t>
+      </w:r>
+      <w:proofErr w:type="spellStart"/>
+      <w:r>
+        <w:rPr>
+          <w:rFonts w:ascii="Arial" w:hAnsi="Arial" w:cs="Arial"/>
+          <w:color w:val="0000DA"/>
+        </w:rPr>
+        <w:t>web_interface</w:t>
+      </w:r>
+      <w:proofErr w:type="spellEnd"/>
+      <w:r>
+        <w:rPr>
+          <w:rFonts w:ascii="Arial" w:hAnsi="Arial" w:cs="Arial"/>
+          <w:color w:val="0000DA"/>
+        </w:rPr>
+        <w:t xml:space="preserve"> </w:t>
+      </w:r>
+      <w:r>
+        <w:rPr>
+          <w:rFonts w:ascii="Arial" w:hAnsi="Arial" w:cs="Arial"/>
+        </w:rPr>
+        <w:tab/>
+      </w:r>
+      <w:r>
+        <w:rPr>
+          <w:rFonts w:ascii="Arial" w:hAnsi="Arial" w:cs="Arial"/>
+        </w:rPr>
+        <w:tab/>
+      </w:r>
+      <w:r>
+        <w:rPr>
+          <w:rFonts w:ascii="Arial" w:hAnsi="Arial" w:cs="Arial"/>
+        </w:rPr>
+        <w:tab/>
+      </w:r>
+    </w:p>
+    <w:p>
+      <w:pPr>
+        <w:autoSpaceDE w:val="0"/>
+        <w:autoSpaceDN w:val="0"/>
+        <w:adjustRightInd w:val="0"/>
+        <w:rPr>
+          <w:rFonts w:ascii="Arial" w:hAnsi="Arial" w:cs="Arial"/>
+        </w:rPr>
+      </w:pPr>
+    </w:p>
+    <w:p>
+      <w:pPr>
+        <w:pStyle w:val="ListParagraph"/>
+        <w:numPr>
+          <w:ilvl w:val="0"/>
+          <w:numId w:val="12"/>
+        </w:numPr>
+        <w:autoSpaceDE w:val="0"/>
+        <w:autoSpaceDN w:val="0"/>
+        <w:adjustRightInd w:val="0"/>
+        <w:spacing w:after="40"/>
+        <w:rPr>
+          <w:rFonts w:ascii="Arial" w:hAnsi="Arial" w:cs="Arial"/>
+          <w:b/>
+          <w:bCs/>
+        </w:rPr>
+      </w:pPr>
+      <w:r>
+        <w:rPr>
+          <w:rFonts w:ascii="Arial" w:hAnsi="Arial" w:cs="Arial"/>
+        </w:rPr>
+        <w:t>Then, run the </w:t>
+      </w:r>
+      <w:proofErr w:type="spellStart"/>
+      <w:r>
+        <w:rPr>
+          <w:rFonts w:ascii="Arial" w:hAnsi="Arial" w:cs="Arial"/>
+        </w:rPr>
+        <w:t>startapp</w:t>
+      </w:r>
+      <w:proofErr w:type="spellEnd"/>
+      <w:r>
+        <w:rPr>
+          <w:rFonts w:ascii="Arial" w:hAnsi="Arial" w:cs="Arial"/>
+        </w:rPr>
+        <w:t> command to create the app.</w:t>
+      </w:r>
+    </w:p>
+    <w:p>
+      <w:pPr>
+        <w:pStyle w:val="ListParagraph"/>
+        <w:ind w:firstLine="360"/>
+        <w:rPr>
+          <w:rFonts w:ascii="Arial" w:hAnsi="Arial" w:cs="Arial"/>
+          <w:color w:val="0000DA"/>
+        </w:rPr>
+      </w:pPr>
+      <w:r>
+        <w:rPr>
+          <w:rFonts w:ascii="Arial" w:hAnsi="Arial" w:cs="Arial"/>
+          <w:color w:val="0000DA"/>
+        </w:rPr>
+        <w:t xml:space="preserve">&gt;&gt; </w:t>
+      </w:r>
+      <w:r>
+        <w:rPr>
+          <w:rFonts w:ascii="Arial" w:hAnsi="Arial" w:cs="Arial"/>
+          <w:color w:val="0000DA"/>
+        </w:rPr>
+        <w:t xml:space="preserve">django-admin.py </w:t>
+      </w:r>
+      <w:proofErr w:type="spellStart"/>
+      <w:r>
+        <w:rPr>
+          <w:rFonts w:ascii="Arial" w:hAnsi="Arial" w:cs="Arial"/>
+          <w:color w:val="0000DA"/>
+        </w:rPr>
+        <w:t>startapp</w:t>
+      </w:r>
+      <w:proofErr w:type="spellEnd"/>
+      <w:r>
+        <w:rPr>
+          <w:rFonts w:ascii="Arial" w:hAnsi="Arial" w:cs="Arial"/>
+          <w:color w:val="0000DA"/>
+        </w:rPr>
+        <w:t xml:space="preserve"> </w:t>
+      </w:r>
+      <w:proofErr w:type="spellStart"/>
+      <w:r>
+        <w:rPr>
+          <w:rFonts w:ascii="Arial" w:hAnsi="Arial" w:cs="Arial"/>
+          <w:color w:val="0000DA"/>
+        </w:rPr>
+        <w:t>web_</w:t>
+      </w:r>
+      <w:proofErr w:type="gramStart"/>
+      <w:r>
+        <w:rPr>
+          <w:rFonts w:ascii="Arial" w:hAnsi="Arial" w:cs="Arial"/>
+          <w:color w:val="0000DA"/>
+        </w:rPr>
+        <w:t>interface</w:t>
+      </w:r>
+      <w:proofErr w:type="spellEnd"/>
+      <w:r>
+        <w:rPr>
+          <w:rFonts w:ascii="Arial" w:hAnsi="Arial" w:cs="Arial"/>
+          <w:color w:val="0000DA"/>
+        </w:rPr>
+        <w:t xml:space="preserve"> .</w:t>
+      </w:r>
+      <w:proofErr w:type="gramEnd"/>
+      <w:r>
+        <w:rPr>
+          <w:rFonts w:ascii="Arial" w:hAnsi="Arial" w:cs="Arial"/>
+          <w:color w:val="0000DA"/>
+        </w:rPr>
+        <w:t>/</w:t>
+      </w:r>
+      <w:proofErr w:type="spellStart"/>
+      <w:r>
+        <w:rPr>
+          <w:rFonts w:ascii="Arial" w:hAnsi="Arial" w:cs="Arial"/>
+          <w:color w:val="0000DA"/>
+        </w:rPr>
+        <w:t>c</w:t>
+      </w:r>
+      <w:r>
+        <w:rPr>
+          <w:rFonts w:ascii="Arial" w:hAnsi="Arial" w:cs="Arial"/>
+          <w:color w:val="0000DA"/>
+        </w:rPr>
+        <w:t>loud_copasi</w:t>
+      </w:r>
+      <w:proofErr w:type="spellEnd"/>
+      <w:r>
+        <w:rPr>
+          <w:rFonts w:ascii="Arial" w:hAnsi="Arial" w:cs="Arial"/>
+          <w:color w:val="0000DA"/>
+        </w:rPr>
+        <w:t>/</w:t>
+      </w:r>
+      <w:proofErr w:type="spellStart"/>
+      <w:r>
+        <w:rPr>
+          <w:rFonts w:ascii="Arial" w:hAnsi="Arial" w:cs="Arial"/>
+          <w:color w:val="0000DA"/>
+        </w:rPr>
+        <w:t>web_interface</w:t>
+      </w:r>
+      <w:proofErr w:type="spellEnd"/>
+    </w:p>
+    <w:p>
+      <w:pPr>
+        <w:pStyle w:val="ListParagraph"/>
+        <w:rPr>
+          <w:rFonts w:ascii="Arial" w:hAnsi="Arial" w:cs="Arial"/>
+        </w:rPr>
+      </w:pPr>
+    </w:p>
+    <w:p>
+      <w:pPr>
+        <w:pStyle w:val="ListParagraph"/>
+        <w:numPr>
+          <w:ilvl w:val="0"/>
+          <w:numId w:val="15"/>
+        </w:numPr>
+        <w:rPr>
+          <w:rFonts w:ascii="Arial" w:hAnsi="Arial" w:cs="Arial"/>
+        </w:rPr>
+      </w:pPr>
+      <w:r>
+        <w:rPr>
+          <w:rFonts w:ascii="Arial" w:hAnsi="Arial" w:cs="Arial"/>
+        </w:rPr>
+        <w:t>Setting up the settings.py file</w:t>
+      </w:r>
+    </w:p>
+    <w:p>
+      <w:pPr>
+        <w:pStyle w:val="ListParagraph"/>
+        <w:rPr>
+          <w:rFonts w:ascii="Arial" w:hAnsi="Arial" w:cs="Arial"/>
+        </w:rPr>
+      </w:pPr>
+      <w:r>
+        <w:rPr>
+          <w:rFonts w:ascii="Arial" w:hAnsi="Arial" w:cs="Arial"/>
+        </w:rPr>
+        <w:t xml:space="preserve">Now set the settings.py file according to the </w:t>
+      </w:r>
+      <w:proofErr w:type="spellStart"/>
+      <w:r>
+        <w:rPr>
+          <w:rFonts w:ascii="Arial" w:hAnsi="Arial" w:cs="Arial"/>
+        </w:rPr>
+        <w:t>settings.py.EXAMPLE</w:t>
+      </w:r>
+      <w:proofErr w:type="spellEnd"/>
+      <w:r>
+        <w:rPr>
+          <w:rFonts w:ascii="Arial" w:hAnsi="Arial" w:cs="Arial"/>
+        </w:rPr>
+        <w:t xml:space="preserve"> comes with the cloud </w:t>
+      </w:r>
+      <w:proofErr w:type="spellStart"/>
+      <w:r>
+        <w:rPr>
+          <w:rFonts w:ascii="Arial" w:hAnsi="Arial" w:cs="Arial"/>
+        </w:rPr>
+        <w:t>copasi</w:t>
+      </w:r>
+      <w:proofErr w:type="spellEnd"/>
+      <w:r>
+        <w:rPr>
+          <w:rFonts w:ascii="Arial" w:hAnsi="Arial" w:cs="Arial"/>
+        </w:rPr>
+        <w:t xml:space="preserve"> repository. </w:t>
+      </w:r>
+    </w:p>
+    <w:p>
+      <w:pPr>
+        <w:rPr>
+          <w:rFonts w:ascii="Arial" w:hAnsi="Arial" w:cs="Arial"/>
+        </w:rPr>
+      </w:pPr>
+    </w:p>
+    <w:p>
+      <w:pPr>
+        <w:pStyle w:val="ListParagraph"/>
+        <w:rPr>
+          <w:rFonts w:ascii="Arial" w:hAnsi="Arial" w:cs="Arial"/>
+        </w:rPr>
+      </w:pPr>
+    </w:p>
+    <w:p>
+      <w:pPr>
+        <w:pStyle w:val="ListParagraph"/>
+        <w:numPr>
+          <w:ilvl w:val="0"/>
+          <w:numId w:val="15"/>
         </w:numPr>
         <w:rPr>
           <w:rFonts w:ascii="Arial" w:hAnsi="Arial" w:cs="Arial"/>
@@ -2576,9 +2570,19 @@
     <w:p>
       <w:pPr>
         <w:pStyle w:val="ListParagraph"/>
+        <w:jc w:val="center"/>
+        <w:rPr>
+          <w:rFonts w:ascii="Arial" w:hAnsi="Arial" w:cs="Arial"/>
+          <w:color w:val="0000DA"/>
+        </w:rPr>
+      </w:pPr>
+    </w:p>
+    <w:p>
+      <w:pPr>
+        <w:pStyle w:val="ListParagraph"/>
         <w:numPr>
           <w:ilvl w:val="0"/>
-          <w:numId w:val="13"/>
+          <w:numId w:val="15"/>
         </w:numPr>
         <w:jc w:val="both"/>
         <w:rPr>
@@ -2589,7 +2593,6 @@
         <w:rPr>
           <w:rFonts w:ascii="Arial" w:hAnsi="Arial" w:cs="Arial"/>
         </w:rPr>
-        <w:lastRenderedPageBreak/>
         <w:t xml:space="preserve">Make sure psycopg2 is installed by checking it with </w:t>
       </w:r>
       <w:r>
@@ -2639,7 +2642,7 @@
         <w:pStyle w:val="ListParagraph"/>
         <w:numPr>
           <w:ilvl w:val="0"/>
-          <w:numId w:val="13"/>
+          <w:numId w:val="15"/>
         </w:numPr>
         <w:jc w:val="both"/>
         <w:rPr>
@@ -2694,6 +2697,7 @@
           <w:rFonts w:ascii="Arial" w:hAnsi="Arial" w:cs="Arial"/>
           <w:color w:val="0000DA"/>
         </w:rPr>
+        <w:lastRenderedPageBreak/>
         <w:drawing>
           <wp:inline distT="0" distB="0" distL="0" distR="0" wp14:anchorId="3E878AF4" wp14:editId="1E96E08C">
             <wp:extent cx="5384800" cy="3945402"/>
@@ -2756,7 +2760,7 @@
         <w:pStyle w:val="ListParagraph"/>
         <w:numPr>
           <w:ilvl w:val="0"/>
-          <w:numId w:val="13"/>
+          <w:numId w:val="15"/>
         </w:numPr>
         <w:jc w:val="both"/>
         <w:rPr>
@@ -2862,7 +2866,7 @@
         <w:pStyle w:val="ListParagraph"/>
         <w:numPr>
           <w:ilvl w:val="0"/>
-          <w:numId w:val="13"/>
+          <w:numId w:val="15"/>
         </w:numPr>
         <w:jc w:val="both"/>
         <w:rPr>
@@ -2875,30 +2879,6 @@
         </w:rPr>
         <w:t xml:space="preserve">Now run the server to verify the changes we have made in settings.py file is not creating any problem. It will only the default Django webpage at the moment. </w:t>
       </w:r>
-    </w:p>
-    <w:p>
-      <w:pPr>
-        <w:jc w:val="both"/>
-        <w:rPr>
-          <w:rFonts w:ascii="Arial" w:hAnsi="Arial" w:cs="Arial"/>
-        </w:rPr>
-      </w:pPr>
-    </w:p>
-    <w:p>
-      <w:pPr>
-        <w:jc w:val="both"/>
-        <w:rPr>
-          <w:rFonts w:ascii="Arial" w:hAnsi="Arial" w:cs="Arial"/>
-        </w:rPr>
-      </w:pPr>
-    </w:p>
-    <w:p>
-      <w:pPr>
-        <w:jc w:val="both"/>
-        <w:rPr>
-          <w:rFonts w:ascii="Arial" w:hAnsi="Arial" w:cs="Arial"/>
-        </w:rPr>
-      </w:pPr>
     </w:p>
     <w:p>
       <w:pPr>
@@ -3020,7 +3000,7 @@
   <w:abstractNum w:abstractNumId="1" w15:restartNumberingAfterBreak="0">
     <w:nsid w:val="15267666"/>
     <w:multiLevelType w:val="hybridMultilevel"/>
-    <w:tmpl w:val="EAAA4276"/>
+    <w:tmpl w:val="26447E26"/>
     <w:lvl w:ilvl="0" w:tplc="04090019">
       <w:start w:val="1"/>
       <w:numFmt w:val="lowerLetter"/>
@@ -4043,6 +4023,96 @@
     </w:lvl>
   </w:abstractNum>
   <w:abstractNum w:abstractNumId="12" w15:restartNumberingAfterBreak="0">
+    <w:nsid w:val="6F351DBC"/>
+    <w:multiLevelType w:val="hybridMultilevel"/>
+    <w:tmpl w:val="26447E26"/>
+    <w:lvl w:ilvl="0" w:tplc="04090019">
+      <w:start w:val="1"/>
+      <w:numFmt w:val="lowerLetter"/>
+      <w:lvlText w:val="%1."/>
+      <w:lvlJc w:val="left"/>
+      <w:pPr>
+        <w:ind w:left="720" w:hanging="360"/>
+      </w:pPr>
+      <w:rPr>
+        <w:rFonts w:hint="default"/>
+        <w:color w:val="auto"/>
+      </w:rPr>
+    </w:lvl>
+    <w:lvl w:ilvl="1" w:tplc="04090019" w:tentative="1">
+      <w:start w:val="1"/>
+      <w:numFmt w:val="lowerLetter"/>
+      <w:lvlText w:val="%2."/>
+      <w:lvlJc w:val="left"/>
+      <w:pPr>
+        <w:ind w:left="1440" w:hanging="360"/>
+      </w:pPr>
+    </w:lvl>
+    <w:lvl w:ilvl="2" w:tplc="0409001B" w:tentative="1">
+      <w:start w:val="1"/>
+      <w:numFmt w:val="lowerRoman"/>
+      <w:lvlText w:val="%3."/>
+      <w:lvlJc w:val="right"/>
+      <w:pPr>
+        <w:ind w:left="2160" w:hanging="180"/>
+      </w:pPr>
+    </w:lvl>
+    <w:lvl w:ilvl="3" w:tplc="0409000F" w:tentative="1">
+      <w:start w:val="1"/>
+      <w:numFmt w:val="decimal"/>
+      <w:lvlText w:val="%4."/>
+      <w:lvlJc w:val="left"/>
+      <w:pPr>
+        <w:ind w:left="2880" w:hanging="360"/>
+      </w:pPr>
+    </w:lvl>
+    <w:lvl w:ilvl="4" w:tplc="04090019" w:tentative="1">
+      <w:start w:val="1"/>
+      <w:numFmt w:val="lowerLetter"/>
+      <w:lvlText w:val="%5."/>
+      <w:lvlJc w:val="left"/>
+      <w:pPr>
+        <w:ind w:left="3600" w:hanging="360"/>
+      </w:pPr>
+    </w:lvl>
+    <w:lvl w:ilvl="5" w:tplc="0409001B" w:tentative="1">
+      <w:start w:val="1"/>
+      <w:numFmt w:val="lowerRoman"/>
+      <w:lvlText w:val="%6."/>
+      <w:lvlJc w:val="right"/>
+      <w:pPr>
+        <w:ind w:left="4320" w:hanging="180"/>
+      </w:pPr>
+    </w:lvl>
+    <w:lvl w:ilvl="6" w:tplc="0409000F" w:tentative="1">
+      <w:start w:val="1"/>
+      <w:numFmt w:val="decimal"/>
+      <w:lvlText w:val="%7."/>
+      <w:lvlJc w:val="left"/>
+      <w:pPr>
+        <w:ind w:left="5040" w:hanging="360"/>
+      </w:pPr>
+    </w:lvl>
+    <w:lvl w:ilvl="7" w:tplc="04090019" w:tentative="1">
+      <w:start w:val="1"/>
+      <w:numFmt w:val="lowerLetter"/>
+      <w:lvlText w:val="%8."/>
+      <w:lvlJc w:val="left"/>
+      <w:pPr>
+        <w:ind w:left="5760" w:hanging="360"/>
+      </w:pPr>
+    </w:lvl>
+    <w:lvl w:ilvl="8" w:tplc="0409001B" w:tentative="1">
+      <w:start w:val="1"/>
+      <w:numFmt w:val="lowerRoman"/>
+      <w:lvlText w:val="%9."/>
+      <w:lvlJc w:val="right"/>
+      <w:pPr>
+        <w:ind w:left="6480" w:hanging="180"/>
+      </w:pPr>
+    </w:lvl>
+  </w:abstractNum>
+  <w:abstractNum w:abstractNumId="13" w15:restartNumberingAfterBreak="0">
     <w:nsid w:val="7699303B"/>
     <w:multiLevelType w:val="hybridMultilevel"/>
     <w:tmpl w:val="8C5E71CA"/>
@@ -4216,13 +4286,16 @@
     <w:abstractNumId w:val="3"/>
   </w:num>
   <w:num w:numId="12">
-    <w:abstractNumId w:val="12"/>
+    <w:abstractNumId w:val="13"/>
   </w:num>
   <w:num w:numId="13">
     <w:abstractNumId w:val="9"/>
   </w:num>
   <w:num w:numId="14">
     <w:abstractNumId w:val="6"/>
+  </w:num>
+  <w:num w:numId="15">
+    <w:abstractNumId w:val="12"/>
   </w:num>
 </w:numbering>
 </file>

</xml_diff>

<commit_message>
compiled bootstrap files added
</commit_message>
<xml_diff>
--- a/Docs/CC-Guide.docx
+++ b/Docs/CC-Guide.docx
@@ -1,6 +1,6 @@
 
 <file path=word/document.xml><?xml version="1.0" encoding="utf-8"?>
-<w:document xmlns:wpc="http://schemas.microsoft.com/office/word/2010/wordprocessingCanvas" xmlns:cx="http://schemas.microsoft.com/office/drawing/2014/chartex" xmlns:cx1="http://schemas.microsoft.com/office/drawing/2015/9/8/chartex" xmlns:cx2="http://schemas.microsoft.com/office/drawing/2015/10/21/chartex" xmlns:cx3="http://schemas.microsoft.com/office/drawing/2016/5/9/chartex" xmlns:cx4="http://schemas.microsoft.com/office/drawing/2016/5/10/chartex" xmlns:cx5="http://schemas.microsoft.com/office/drawing/2016/5/11/chartex" xmlns:cx6="http://schemas.microsoft.com/office/drawing/2016/5/12/chartex" xmlns:cx7="http://schemas.microsoft.com/office/drawing/2016/5/13/chartex" xmlns:cx8="http://schemas.microsoft.com/office/drawing/2016/5/14/chartex" xmlns:mc="http://schemas.openxmlformats.org/markup-compatibility/2006" xmlns:aink="http://schemas.microsoft.com/office/drawing/2016/ink" xmlns:am3d="http://schemas.microsoft.com/office/drawing/2017/model3d" xmlns:o="urn:schemas-microsoft-com:office:office" xmlns:r="http://schemas.openxmlformats.org/officeDocument/2006/relationships" xmlns:m="http://schemas.openxmlformats.org/officeDocument/2006/math" xmlns:v="urn:schemas-microsoft-com:vml" xmlns:wp14="http://schemas.microsoft.com/office/word/2010/wordprocessingDrawing" xmlns:wp="http://schemas.openxmlformats.org/drawingml/2006/wordprocessingDrawing" xmlns:w10="urn:schemas-microsoft-com:office:word" xmlns:w="http://schemas.openxmlformats.org/wordprocessingml/2006/main" xmlns:w14="http://schemas.microsoft.com/office/word/2010/wordml" xmlns:w15="http://schemas.microsoft.com/office/word/2012/wordml" xmlns:w16cid="http://schemas.microsoft.com/office/word/2016/wordml/cid" xmlns:w16se="http://schemas.microsoft.com/office/word/2015/wordml/symex" xmlns:wpg="http://schemas.microsoft.com/office/word/2010/wordprocessingGroup" xmlns:wpi="http://schemas.microsoft.com/office/word/2010/wordprocessingInk" xmlns:wne="http://schemas.microsoft.com/office/word/2006/wordml" xmlns:wps="http://schemas.microsoft.com/office/word/2010/wordprocessingShape" mc:Ignorable="w14 w15 w16se w16cid wp14">
+<w:document xmlns:wpc="http://schemas.microsoft.com/office/word/2010/wordprocessingCanvas" xmlns:cx="http://schemas.microsoft.com/office/drawing/2014/chartex" xmlns:cx1="http://schemas.microsoft.com/office/drawing/2015/9/8/chartex" xmlns:cx2="http://schemas.microsoft.com/office/drawing/2015/10/21/chartex" xmlns:cx3="http://schemas.microsoft.com/office/drawing/2016/5/9/chartex" xmlns:cx4="http://schemas.microsoft.com/office/drawing/2016/5/10/chartex" xmlns:cx5="http://schemas.microsoft.com/office/drawing/2016/5/11/chartex" xmlns:cx6="http://schemas.microsoft.com/office/drawing/2016/5/12/chartex" xmlns:cx7="http://schemas.microsoft.com/office/drawing/2016/5/13/chartex" xmlns:cx8="http://schemas.microsoft.com/office/drawing/2016/5/14/chartex" xmlns:mc="http://schemas.openxmlformats.org/markup-compatibility/2006" xmlns:aink="http://schemas.microsoft.com/office/drawing/2016/ink" xmlns:am3d="http://schemas.microsoft.com/office/drawing/2017/model3d" xmlns:o="urn:schemas-microsoft-com:office:office" xmlns:r="http://schemas.openxmlformats.org/officeDocument/2006/relationships" xmlns:m="http://schemas.openxmlformats.org/officeDocument/2006/math" xmlns:v="urn:schemas-microsoft-com:vml" xmlns:wp14="http://schemas.microsoft.com/office/word/2010/wordprocessingDrawing" xmlns:wp="http://schemas.openxmlformats.org/drawingml/2006/wordprocessingDrawing" xmlns:w10="urn:schemas-microsoft-com:office:word" xmlns:w="http://schemas.openxmlformats.org/wordprocessingml/2006/main" xmlns:w14="http://schemas.microsoft.com/office/word/2010/wordml" xmlns:w15="http://schemas.microsoft.com/office/word/2012/wordml" xmlns:w16cex="http://schemas.microsoft.com/office/word/2018/wordml/cex" xmlns:w16cid="http://schemas.microsoft.com/office/word/2016/wordml/cid" xmlns:w16="http://schemas.microsoft.com/office/word/2018/wordml" xmlns:w16se="http://schemas.microsoft.com/office/word/2015/wordml/symex" xmlns:wpg="http://schemas.microsoft.com/office/word/2010/wordprocessingGroup" xmlns:wpi="http://schemas.microsoft.com/office/word/2010/wordprocessingInk" xmlns:wne="http://schemas.microsoft.com/office/word/2006/wordml" xmlns:wps="http://schemas.microsoft.com/office/word/2010/wordprocessingShape" mc:Ignorable="w14 w15 w16se w16cid w16 w16cex wp14">
   <w:body>
     <w:p>
       <w:pPr>
@@ -2062,26 +2062,14 @@
         <w:rPr>
           <w:rFonts w:ascii="Arial" w:hAnsi="Arial" w:cs="Arial"/>
         </w:rPr>
-        <w:t>appnam</w:t>
-      </w:r>
-      <w:r>
-        <w:rPr>
-          <w:rFonts w:ascii="Arial" w:hAnsi="Arial" w:cs="Arial"/>
-        </w:rPr>
-        <w:t>e</w:t>
-      </w:r>
-      <w:proofErr w:type="spellEnd"/>
-      <w:r>
-        <w:rPr>
-          <w:rFonts w:ascii="Arial" w:hAnsi="Arial" w:cs="Arial"/>
-        </w:rPr>
-        <w:t xml:space="preserve"> </w:t>
-      </w:r>
-      <w:r>
-        <w:rPr>
-          <w:rFonts w:ascii="Arial" w:hAnsi="Arial" w:cs="Arial"/>
-        </w:rPr>
-        <w:t>(</w:t>
+        <w:t>appname</w:t>
+      </w:r>
+      <w:proofErr w:type="spellEnd"/>
+      <w:r>
+        <w:rPr>
+          <w:rFonts w:ascii="Arial" w:hAnsi="Arial" w:cs="Arial"/>
+        </w:rPr>
+        <w:t xml:space="preserve"> (</w:t>
       </w:r>
       <w:proofErr w:type="spellStart"/>
       <w:r>
@@ -2109,13 +2097,7 @@
         <w:rPr>
           <w:rFonts w:ascii="Arial" w:hAnsi="Arial" w:cs="Arial"/>
         </w:rPr>
-        <w:t>/</w:t>
-      </w:r>
-      <w:r>
-        <w:rPr>
-          <w:rFonts w:ascii="Arial" w:hAnsi="Arial" w:cs="Arial"/>
-        </w:rPr>
-        <w:t>.</w:t>
+        <w:t>/.</w:t>
       </w:r>
     </w:p>
     <w:p>
@@ -2168,14 +2150,7 @@
           <w:rFonts w:ascii="Arial" w:hAnsi="Arial" w:cs="Arial"/>
           <w:color w:val="0000DA"/>
         </w:rPr>
-        <w:t>c</w:t>
-      </w:r>
-      <w:r>
-        <w:rPr>
-          <w:rFonts w:ascii="Arial" w:hAnsi="Arial" w:cs="Arial"/>
-          <w:color w:val="0000DA"/>
-        </w:rPr>
-        <w:t>loud_copasi</w:t>
+        <w:t>cloud_copasi</w:t>
       </w:r>
       <w:proofErr w:type="spellEnd"/>
       <w:r>
@@ -2282,77 +2257,63 @@
           <w:rFonts w:ascii="Arial" w:hAnsi="Arial" w:cs="Arial"/>
           <w:color w:val="0000DA"/>
         </w:rPr>
-        <w:t xml:space="preserve">&gt;&gt; </w:t>
-      </w:r>
+        <w:t xml:space="preserve">&gt;&gt; django-admin.py </w:t>
+      </w:r>
+      <w:proofErr w:type="spellStart"/>
       <w:r>
         <w:rPr>
           <w:rFonts w:ascii="Arial" w:hAnsi="Arial" w:cs="Arial"/>
           <w:color w:val="0000DA"/>
         </w:rPr>
-        <w:t xml:space="preserve">django-admin.py </w:t>
-      </w:r>
-      <w:proofErr w:type="spellStart"/>
+        <w:t>startapp</w:t>
+      </w:r>
+      <w:proofErr w:type="spellEnd"/>
       <w:r>
         <w:rPr>
           <w:rFonts w:ascii="Arial" w:hAnsi="Arial" w:cs="Arial"/>
           <w:color w:val="0000DA"/>
         </w:rPr>
-        <w:t>startapp</w:t>
-      </w:r>
-      <w:proofErr w:type="spellEnd"/>
+        <w:t xml:space="preserve"> </w:t>
+      </w:r>
+      <w:proofErr w:type="spellStart"/>
       <w:r>
         <w:rPr>
           <w:rFonts w:ascii="Arial" w:hAnsi="Arial" w:cs="Arial"/>
           <w:color w:val="0000DA"/>
         </w:rPr>
-        <w:t xml:space="preserve"> </w:t>
-      </w:r>
-      <w:proofErr w:type="spellStart"/>
+        <w:t>web_</w:t>
+      </w:r>
+      <w:proofErr w:type="gramStart"/>
       <w:r>
         <w:rPr>
           <w:rFonts w:ascii="Arial" w:hAnsi="Arial" w:cs="Arial"/>
           <w:color w:val="0000DA"/>
         </w:rPr>
-        <w:t>web_</w:t>
-      </w:r>
-      <w:proofErr w:type="gramStart"/>
+        <w:t>interface</w:t>
+      </w:r>
+      <w:proofErr w:type="spellEnd"/>
       <w:r>
         <w:rPr>
           <w:rFonts w:ascii="Arial" w:hAnsi="Arial" w:cs="Arial"/>
           <w:color w:val="0000DA"/>
         </w:rPr>
-        <w:t>interface</w:t>
-      </w:r>
-      <w:proofErr w:type="spellEnd"/>
+        <w:t xml:space="preserve"> .</w:t>
+      </w:r>
+      <w:proofErr w:type="gramEnd"/>
       <w:r>
         <w:rPr>
           <w:rFonts w:ascii="Arial" w:hAnsi="Arial" w:cs="Arial"/>
           <w:color w:val="0000DA"/>
         </w:rPr>
-        <w:t xml:space="preserve"> .</w:t>
-      </w:r>
-      <w:proofErr w:type="gramEnd"/>
+        <w:t>/</w:t>
+      </w:r>
+      <w:proofErr w:type="spellStart"/>
       <w:r>
         <w:rPr>
           <w:rFonts w:ascii="Arial" w:hAnsi="Arial" w:cs="Arial"/>
           <w:color w:val="0000DA"/>
         </w:rPr>
-        <w:t>/</w:t>
-      </w:r>
-      <w:proofErr w:type="spellStart"/>
-      <w:r>
-        <w:rPr>
-          <w:rFonts w:ascii="Arial" w:hAnsi="Arial" w:cs="Arial"/>
-          <w:color w:val="0000DA"/>
-        </w:rPr>
-        <w:t>c</w:t>
-      </w:r>
-      <w:r>
-        <w:rPr>
-          <w:rFonts w:ascii="Arial" w:hAnsi="Arial" w:cs="Arial"/>
-          <w:color w:val="0000DA"/>
-        </w:rPr>
-        <w:t>loud_copasi</w:t>
+        <w:t>cloud_copasi</w:t>
       </w:r>
       <w:proofErr w:type="spellEnd"/>
       <w:r>
@@ -2521,6 +2482,7 @@
       <w:r>
         <w:rPr>
           <w:rFonts w:ascii="Arial" w:hAnsi="Arial" w:cs="Arial"/>
+          <w:noProof/>
           <w:color w:val="0000DA"/>
         </w:rPr>
         <w:drawing>
@@ -2695,6 +2657,7 @@
       <w:r>
         <w:rPr>
           <w:rFonts w:ascii="Arial" w:hAnsi="Arial" w:cs="Arial"/>
+          <w:noProof/>
           <w:color w:val="0000DA"/>
         </w:rPr>
         <w:lastRenderedPageBreak/>
@@ -2814,6 +2777,7 @@
       <w:r>
         <w:rPr>
           <w:rFonts w:ascii="Arial" w:hAnsi="Arial" w:cs="Arial"/>
+          <w:noProof/>
         </w:rPr>
         <w:drawing>
           <wp:inline distT="0" distB="0" distL="0" distR="0" wp14:anchorId="1AE3BBCE" wp14:editId="23A60879">
@@ -2907,7 +2871,13 @@
         <w:rPr>
           <w:rFonts w:ascii="Arial" w:hAnsi="Arial" w:cs="Arial"/>
         </w:rPr>
-        <w:t>Creating a view</w:t>
+        <w:t xml:space="preserve">Creating a </w:t>
+      </w:r>
+      <w:r>
+        <w:rPr>
+          <w:rFonts w:ascii="Arial" w:hAnsi="Arial" w:cs="Arial"/>
+        </w:rPr>
+        <w:t>Homepage VIEW and URL</w:t>
       </w:r>
     </w:p>
     <w:p>
@@ -2925,6 +2895,358 @@
           <w:ilvl w:val="0"/>
           <w:numId w:val="14"/>
         </w:numPr>
+        <w:jc w:val="both"/>
+        <w:rPr>
+          <w:rFonts w:ascii="Arial" w:hAnsi="Arial" w:cs="Arial"/>
+        </w:rPr>
+      </w:pPr>
+      <w:r>
+        <w:rPr>
+          <w:rFonts w:ascii="Arial" w:hAnsi="Arial" w:cs="Arial"/>
+        </w:rPr>
+        <w:t xml:space="preserve">Home </w:t>
+      </w:r>
+      <w:r>
+        <w:rPr>
+          <w:rFonts w:ascii="Arial" w:hAnsi="Arial" w:cs="Arial"/>
+        </w:rPr>
+        <w:t>page VIEW</w:t>
+      </w:r>
+    </w:p>
+    <w:p>
+      <w:pPr>
+        <w:pStyle w:val="ListParagraph"/>
+        <w:jc w:val="both"/>
+        <w:rPr>
+          <w:rFonts w:ascii="Arial" w:hAnsi="Arial" w:cs="Arial"/>
+        </w:rPr>
+      </w:pPr>
+      <w:r>
+        <w:rPr>
+          <w:rFonts w:ascii="Arial" w:hAnsi="Arial" w:cs="Arial"/>
+        </w:rPr>
+        <w:drawing>
+          <wp:inline distT="0" distB="0" distL="0" distR="0" wp14:anchorId="7E0C9740" wp14:editId="44137440">
+            <wp:extent cx="3898900" cy="736600"/>
+            <wp:effectExtent l="0" t="0" r="0" b="0"/>
+            <wp:docPr id="4" name="Picture 4"/>
+            <wp:cNvGraphicFramePr>
+              <a:graphicFrameLocks xmlns:a="http://schemas.openxmlformats.org/drawingml/2006/main" noChangeAspect="1"/>
+            </wp:cNvGraphicFramePr>
+            <a:graphic xmlns:a="http://schemas.openxmlformats.org/drawingml/2006/main">
+              <a:graphicData uri="http://schemas.openxmlformats.org/drawingml/2006/picture">
+                <pic:pic xmlns:pic="http://schemas.openxmlformats.org/drawingml/2006/picture">
+                  <pic:nvPicPr>
+                    <pic:cNvPr id="1" name=""/>
+                    <pic:cNvPicPr/>
+                  </pic:nvPicPr>
+                  <pic:blipFill>
+                    <a:blip r:embed="rId9"/>
+                    <a:stretch>
+                      <a:fillRect/>
+                    </a:stretch>
+                  </pic:blipFill>
+                  <pic:spPr>
+                    <a:xfrm>
+                      <a:off x="0" y="0"/>
+                      <a:ext cx="3898900" cy="736600"/>
+                    </a:xfrm>
+                    <a:prstGeom prst="rect">
+                      <a:avLst/>
+                    </a:prstGeom>
+                  </pic:spPr>
+                </pic:pic>
+              </a:graphicData>
+            </a:graphic>
+          </wp:inline>
+        </w:drawing>
+      </w:r>
+    </w:p>
+    <w:p>
+      <w:pPr>
+        <w:pStyle w:val="ListParagraph"/>
+        <w:jc w:val="both"/>
+        <w:rPr>
+          <w:rFonts w:ascii="Arial" w:hAnsi="Arial" w:cs="Arial"/>
+        </w:rPr>
+      </w:pPr>
+    </w:p>
+    <w:p>
+      <w:pPr>
+        <w:pStyle w:val="ListParagraph"/>
+        <w:jc w:val="both"/>
+        <w:rPr>
+          <w:rFonts w:ascii="Arial" w:hAnsi="Arial" w:cs="Arial"/>
+        </w:rPr>
+      </w:pPr>
+    </w:p>
+    <w:p>
+      <w:pPr>
+        <w:pStyle w:val="ListParagraph"/>
+        <w:numPr>
+          <w:ilvl w:val="0"/>
+          <w:numId w:val="14"/>
+        </w:numPr>
+        <w:jc w:val="both"/>
+        <w:rPr>
+          <w:rFonts w:ascii="Arial" w:hAnsi="Arial" w:cs="Arial"/>
+        </w:rPr>
+      </w:pPr>
+      <w:r>
+        <w:rPr>
+          <w:rFonts w:ascii="Arial" w:hAnsi="Arial" w:cs="Arial"/>
+        </w:rPr>
+        <w:lastRenderedPageBreak/>
+        <w:t>Application’s (</w:t>
+      </w:r>
+      <w:proofErr w:type="spellStart"/>
+      <w:r>
+        <w:rPr>
+          <w:rFonts w:ascii="Arial" w:hAnsi="Arial" w:cs="Arial"/>
+        </w:rPr>
+        <w:t>web_interface</w:t>
+      </w:r>
+      <w:proofErr w:type="spellEnd"/>
+      <w:r>
+        <w:rPr>
+          <w:rFonts w:ascii="Arial" w:hAnsi="Arial" w:cs="Arial"/>
+        </w:rPr>
+        <w:t xml:space="preserve">) </w:t>
+      </w:r>
+      <w:proofErr w:type="spellStart"/>
+      <w:r>
+        <w:rPr>
+          <w:rFonts w:ascii="Arial" w:hAnsi="Arial" w:cs="Arial"/>
+        </w:rPr>
+        <w:t>url</w:t>
+      </w:r>
+      <w:proofErr w:type="spellEnd"/>
+      <w:r>
+        <w:rPr>
+          <w:rFonts w:ascii="Arial" w:hAnsi="Arial" w:cs="Arial"/>
+        </w:rPr>
+        <w:t xml:space="preserve"> file</w:t>
+      </w:r>
+    </w:p>
+    <w:p>
+      <w:pPr>
+        <w:pStyle w:val="ListParagraph"/>
+        <w:jc w:val="both"/>
+        <w:rPr>
+          <w:rFonts w:ascii="Arial" w:hAnsi="Arial" w:cs="Arial"/>
+        </w:rPr>
+      </w:pPr>
+      <w:r>
+        <w:rPr>
+          <w:rFonts w:ascii="Arial" w:hAnsi="Arial" w:cs="Arial"/>
+        </w:rPr>
+        <w:drawing>
+          <wp:inline distT="0" distB="0" distL="0" distR="0" wp14:anchorId="3C8E01FB" wp14:editId="75258EAC">
+            <wp:extent cx="3962400" cy="713740"/>
+            <wp:effectExtent l="0" t="0" r="0" b="0"/>
+            <wp:docPr id="5" name="Picture 5"/>
+            <wp:cNvGraphicFramePr>
+              <a:graphicFrameLocks xmlns:a="http://schemas.openxmlformats.org/drawingml/2006/main" noChangeAspect="1"/>
+            </wp:cNvGraphicFramePr>
+            <a:graphic xmlns:a="http://schemas.openxmlformats.org/drawingml/2006/main">
+              <a:graphicData uri="http://schemas.openxmlformats.org/drawingml/2006/picture">
+                <pic:pic xmlns:pic="http://schemas.openxmlformats.org/drawingml/2006/picture">
+                  <pic:nvPicPr>
+                    <pic:cNvPr id="1" name=""/>
+                    <pic:cNvPicPr/>
+                  </pic:nvPicPr>
+                  <pic:blipFill>
+                    <a:blip r:embed="rId10"/>
+                    <a:stretch>
+                      <a:fillRect/>
+                    </a:stretch>
+                  </pic:blipFill>
+                  <pic:spPr>
+                    <a:xfrm>
+                      <a:off x="0" y="0"/>
+                      <a:ext cx="4031995" cy="726276"/>
+                    </a:xfrm>
+                    <a:prstGeom prst="rect">
+                      <a:avLst/>
+                    </a:prstGeom>
+                  </pic:spPr>
+                </pic:pic>
+              </a:graphicData>
+            </a:graphic>
+          </wp:inline>
+        </w:drawing>
+      </w:r>
+    </w:p>
+    <w:p>
+      <w:pPr>
+        <w:pStyle w:val="ListParagraph"/>
+        <w:jc w:val="both"/>
+        <w:rPr>
+          <w:rFonts w:ascii="Arial" w:hAnsi="Arial" w:cs="Arial"/>
+        </w:rPr>
+      </w:pPr>
+    </w:p>
+    <w:p>
+      <w:pPr>
+        <w:pStyle w:val="ListParagraph"/>
+        <w:numPr>
+          <w:ilvl w:val="0"/>
+          <w:numId w:val="14"/>
+        </w:numPr>
+        <w:jc w:val="both"/>
+        <w:rPr>
+          <w:rFonts w:ascii="Arial" w:hAnsi="Arial" w:cs="Arial"/>
+        </w:rPr>
+      </w:pPr>
+      <w:r>
+        <w:rPr>
+          <w:rFonts w:ascii="Arial" w:hAnsi="Arial" w:cs="Arial"/>
+        </w:rPr>
+        <w:t>Project’s (</w:t>
+      </w:r>
+      <w:proofErr w:type="spellStart"/>
+      <w:r>
+        <w:rPr>
+          <w:rFonts w:ascii="Arial" w:hAnsi="Arial" w:cs="Arial"/>
+        </w:rPr>
+        <w:t>cloud_copasi</w:t>
+      </w:r>
+      <w:proofErr w:type="spellEnd"/>
+      <w:r>
+        <w:rPr>
+          <w:rFonts w:ascii="Arial" w:hAnsi="Arial" w:cs="Arial"/>
+        </w:rPr>
+        <w:t xml:space="preserve">) </w:t>
+      </w:r>
+      <w:proofErr w:type="spellStart"/>
+      <w:r>
+        <w:rPr>
+          <w:rFonts w:ascii="Arial" w:hAnsi="Arial" w:cs="Arial"/>
+        </w:rPr>
+        <w:t>url</w:t>
+      </w:r>
+      <w:proofErr w:type="spellEnd"/>
+      <w:r>
+        <w:rPr>
+          <w:rFonts w:ascii="Arial" w:hAnsi="Arial" w:cs="Arial"/>
+        </w:rPr>
+        <w:t xml:space="preserve"> file</w:t>
+      </w:r>
+    </w:p>
+    <w:p>
+      <w:pPr>
+        <w:pStyle w:val="ListParagraph"/>
+        <w:jc w:val="both"/>
+        <w:rPr>
+          <w:rFonts w:ascii="Arial" w:hAnsi="Arial" w:cs="Arial"/>
+        </w:rPr>
+      </w:pPr>
+      <w:r>
+        <w:rPr>
+          <w:rFonts w:ascii="Arial" w:hAnsi="Arial" w:cs="Arial"/>
+        </w:rPr>
+        <w:drawing>
+          <wp:inline distT="0" distB="0" distL="0" distR="0" wp14:anchorId="7A369E91" wp14:editId="1CFFB0AE">
+            <wp:extent cx="4660900" cy="1085551"/>
+            <wp:effectExtent l="0" t="0" r="0" b="0"/>
+            <wp:docPr id="6" name="Picture 6"/>
+            <wp:cNvGraphicFramePr>
+              <a:graphicFrameLocks xmlns:a="http://schemas.openxmlformats.org/drawingml/2006/main" noChangeAspect="1"/>
+            </wp:cNvGraphicFramePr>
+            <a:graphic xmlns:a="http://schemas.openxmlformats.org/drawingml/2006/main">
+              <a:graphicData uri="http://schemas.openxmlformats.org/drawingml/2006/picture">
+                <pic:pic xmlns:pic="http://schemas.openxmlformats.org/drawingml/2006/picture">
+                  <pic:nvPicPr>
+                    <pic:cNvPr id="1" name=""/>
+                    <pic:cNvPicPr/>
+                  </pic:nvPicPr>
+                  <pic:blipFill>
+                    <a:blip r:embed="rId11"/>
+                    <a:stretch>
+                      <a:fillRect/>
+                    </a:stretch>
+                  </pic:blipFill>
+                  <pic:spPr>
+                    <a:xfrm>
+                      <a:off x="0" y="0"/>
+                      <a:ext cx="4675829" cy="1089028"/>
+                    </a:xfrm>
+                    <a:prstGeom prst="rect">
+                      <a:avLst/>
+                    </a:prstGeom>
+                  </pic:spPr>
+                </pic:pic>
+              </a:graphicData>
+            </a:graphic>
+          </wp:inline>
+        </w:drawing>
+      </w:r>
+    </w:p>
+    <w:p>
+      <w:pPr>
+        <w:pStyle w:val="ListParagraph"/>
+        <w:jc w:val="both"/>
+        <w:rPr>
+          <w:rFonts w:ascii="Arial" w:hAnsi="Arial" w:cs="Arial"/>
+        </w:rPr>
+      </w:pPr>
+    </w:p>
+    <w:p>
+      <w:pPr>
+        <w:pStyle w:val="ListParagraph"/>
+        <w:jc w:val="both"/>
+        <w:rPr>
+          <w:rFonts w:ascii="Arial" w:hAnsi="Arial" w:cs="Arial"/>
+        </w:rPr>
+      </w:pPr>
+      <w:r>
+        <w:rPr>
+          <w:rFonts w:ascii="Arial" w:hAnsi="Arial" w:cs="Arial"/>
+        </w:rPr>
+        <w:t xml:space="preserve">NOTE: Index view is only added for checking purposes. </w:t>
+      </w:r>
+    </w:p>
+    <w:p>
+      <w:pPr>
+        <w:pStyle w:val="ListParagraph"/>
+        <w:numPr>
+          <w:ilvl w:val="0"/>
+          <w:numId w:val="14"/>
+        </w:numPr>
+        <w:jc w:val="both"/>
+        <w:rPr>
+          <w:rFonts w:ascii="Arial" w:hAnsi="Arial" w:cs="Arial"/>
+        </w:rPr>
+      </w:pPr>
+    </w:p>
+    <w:p>
+      <w:pPr>
+        <w:pStyle w:val="ListParagraph"/>
+        <w:jc w:val="both"/>
+        <w:rPr>
+          <w:rFonts w:ascii="Arial" w:hAnsi="Arial" w:cs="Arial"/>
+        </w:rPr>
+      </w:pPr>
+    </w:p>
+    <w:p>
+      <w:pPr>
+        <w:pStyle w:val="ListParagraph"/>
+        <w:jc w:val="both"/>
+        <w:rPr>
+          <w:rFonts w:ascii="Arial" w:hAnsi="Arial" w:cs="Arial"/>
+        </w:rPr>
+      </w:pPr>
+    </w:p>
+    <w:p>
+      <w:pPr>
+        <w:pStyle w:val="ListParagraph"/>
+        <w:rPr>
+          <w:rFonts w:ascii="Arial" w:hAnsi="Arial" w:cs="Arial"/>
+        </w:rPr>
+      </w:pPr>
+    </w:p>
+    <w:p>
+      <w:pPr>
         <w:jc w:val="both"/>
         <w:rPr>
           <w:rFonts w:ascii="Arial" w:hAnsi="Arial" w:cs="Arial"/>
@@ -2942,7 +3264,7 @@
 </file>
 
 <file path=word/numbering.xml><?xml version="1.0" encoding="utf-8"?>
-<w:numbering xmlns:wpc="http://schemas.microsoft.com/office/word/2010/wordprocessingCanvas" xmlns:cx="http://schemas.microsoft.com/office/drawing/2014/chartex" xmlns:cx1="http://schemas.microsoft.com/office/drawing/2015/9/8/chartex" xmlns:cx2="http://schemas.microsoft.com/office/drawing/2015/10/21/chartex" xmlns:cx3="http://schemas.microsoft.com/office/drawing/2016/5/9/chartex" xmlns:cx4="http://schemas.microsoft.com/office/drawing/2016/5/10/chartex" xmlns:cx5="http://schemas.microsoft.com/office/drawing/2016/5/11/chartex" xmlns:cx6="http://schemas.microsoft.com/office/drawing/2016/5/12/chartex" xmlns:cx7="http://schemas.microsoft.com/office/drawing/2016/5/13/chartex" xmlns:cx8="http://schemas.microsoft.com/office/drawing/2016/5/14/chartex" xmlns:mc="http://schemas.openxmlformats.org/markup-compatibility/2006" xmlns:aink="http://schemas.microsoft.com/office/drawing/2016/ink" xmlns:am3d="http://schemas.microsoft.com/office/drawing/2017/model3d" xmlns:o="urn:schemas-microsoft-com:office:office" xmlns:r="http://schemas.openxmlformats.org/officeDocument/2006/relationships" xmlns:m="http://schemas.openxmlformats.org/officeDocument/2006/math" xmlns:v="urn:schemas-microsoft-com:vml" xmlns:wp14="http://schemas.microsoft.com/office/word/2010/wordprocessingDrawing" xmlns:wp="http://schemas.openxmlformats.org/drawingml/2006/wordprocessingDrawing" xmlns:w10="urn:schemas-microsoft-com:office:word" xmlns:w="http://schemas.openxmlformats.org/wordprocessingml/2006/main" xmlns:w14="http://schemas.microsoft.com/office/word/2010/wordml" xmlns:w15="http://schemas.microsoft.com/office/word/2012/wordml" xmlns:w16cid="http://schemas.microsoft.com/office/word/2016/wordml/cid" xmlns:w16se="http://schemas.microsoft.com/office/word/2015/wordml/symex" xmlns:wpg="http://schemas.microsoft.com/office/word/2010/wordprocessingGroup" xmlns:wpi="http://schemas.microsoft.com/office/word/2010/wordprocessingInk" xmlns:wne="http://schemas.microsoft.com/office/word/2006/wordml" xmlns:wps="http://schemas.microsoft.com/office/word/2010/wordprocessingShape" mc:Ignorable="w14 w15 w16se w16cid wp14">
+<w:numbering xmlns:wpc="http://schemas.microsoft.com/office/word/2010/wordprocessingCanvas" xmlns:cx="http://schemas.microsoft.com/office/drawing/2014/chartex" xmlns:cx1="http://schemas.microsoft.com/office/drawing/2015/9/8/chartex" xmlns:cx2="http://schemas.microsoft.com/office/drawing/2015/10/21/chartex" xmlns:cx3="http://schemas.microsoft.com/office/drawing/2016/5/9/chartex" xmlns:cx4="http://schemas.microsoft.com/office/drawing/2016/5/10/chartex" xmlns:cx5="http://schemas.microsoft.com/office/drawing/2016/5/11/chartex" xmlns:cx6="http://schemas.microsoft.com/office/drawing/2016/5/12/chartex" xmlns:cx7="http://schemas.microsoft.com/office/drawing/2016/5/13/chartex" xmlns:cx8="http://schemas.microsoft.com/office/drawing/2016/5/14/chartex" xmlns:mc="http://schemas.openxmlformats.org/markup-compatibility/2006" xmlns:aink="http://schemas.microsoft.com/office/drawing/2016/ink" xmlns:am3d="http://schemas.microsoft.com/office/drawing/2017/model3d" xmlns:o="urn:schemas-microsoft-com:office:office" xmlns:r="http://schemas.openxmlformats.org/officeDocument/2006/relationships" xmlns:m="http://schemas.openxmlformats.org/officeDocument/2006/math" xmlns:v="urn:schemas-microsoft-com:vml" xmlns:wp14="http://schemas.microsoft.com/office/word/2010/wordprocessingDrawing" xmlns:wp="http://schemas.openxmlformats.org/drawingml/2006/wordprocessingDrawing" xmlns:w10="urn:schemas-microsoft-com:office:word" xmlns:w="http://schemas.openxmlformats.org/wordprocessingml/2006/main" xmlns:w14="http://schemas.microsoft.com/office/word/2010/wordml" xmlns:w15="http://schemas.microsoft.com/office/word/2012/wordml" xmlns:w16cex="http://schemas.microsoft.com/office/word/2018/wordml/cex" xmlns:w16cid="http://schemas.microsoft.com/office/word/2016/wordml/cid" xmlns:w16="http://schemas.microsoft.com/office/word/2018/wordml" xmlns:w16se="http://schemas.microsoft.com/office/word/2015/wordml/symex" xmlns:wpg="http://schemas.microsoft.com/office/word/2010/wordprocessingGroup" xmlns:wpi="http://schemas.microsoft.com/office/word/2010/wordprocessingInk" xmlns:wne="http://schemas.microsoft.com/office/word/2006/wordml" xmlns:wps="http://schemas.microsoft.com/office/word/2010/wordprocessingShape" mc:Ignorable="w14 w15 w16se w16cid w16 w16cex wp14">
   <w:abstractNum w:abstractNumId="0" w15:restartNumberingAfterBreak="0">
     <w:nsid w:val="00000001"/>
     <w:multiLevelType w:val="hybridMultilevel"/>
@@ -4301,7 +4623,7 @@
 </file>
 
 <file path=word/styles.xml><?xml version="1.0" encoding="utf-8"?>
-<w:styles xmlns:mc="http://schemas.openxmlformats.org/markup-compatibility/2006" xmlns:r="http://schemas.openxmlformats.org/officeDocument/2006/relationships" xmlns:w="http://schemas.openxmlformats.org/wordprocessingml/2006/main" xmlns:w14="http://schemas.microsoft.com/office/word/2010/wordml" xmlns:w15="http://schemas.microsoft.com/office/word/2012/wordml" xmlns:w16cid="http://schemas.microsoft.com/office/word/2016/wordml/cid" xmlns:w16se="http://schemas.microsoft.com/office/word/2015/wordml/symex" mc:Ignorable="w14 w15 w16se w16cid">
+<w:styles xmlns:mc="http://schemas.openxmlformats.org/markup-compatibility/2006" xmlns:r="http://schemas.openxmlformats.org/officeDocument/2006/relationships" xmlns:w="http://schemas.openxmlformats.org/wordprocessingml/2006/main" xmlns:w14="http://schemas.microsoft.com/office/word/2010/wordml" xmlns:w15="http://schemas.microsoft.com/office/word/2012/wordml" xmlns:w16cex="http://schemas.microsoft.com/office/word/2018/wordml/cex" xmlns:w16cid="http://schemas.microsoft.com/office/word/2016/wordml/cid" xmlns:w16="http://schemas.microsoft.com/office/word/2018/wordml" xmlns:w16se="http://schemas.microsoft.com/office/word/2015/wordml/symex" mc:Ignorable="w14 w15 w16se w16cid w16 w16cex">
   <w:docDefaults>
     <w:rPrDefault>
       <w:rPr>

</xml_diff>